<commit_message>
Mise à jour ROI et fiche synthétique
</commit_message>
<xml_diff>
--- a/ROI/RopiROI.docx
+++ b/ROI/RopiROI.docx
@@ -198,9 +198,6 @@
               </w:rPr>
             </w:pPr>
             <w:r>
-              <w:rPr>
-                <w:rFonts w:ascii="Courier New" w:hAnsi="Courier New" w:cs="Courier New"/>
-              </w:rPr>
               <w:t>2015-10-19</w:t>
             </w:r>
           </w:p>
@@ -232,9 +229,6 @@
               </w:rPr>
             </w:pPr>
             <w:r>
-              <w:rPr>
-                <w:rFonts w:ascii="Courier New" w:hAnsi="Courier New" w:cs="Courier New"/>
-              </w:rPr>
               <w:t>Mise à jour suite à débat Workshop du 19 novembre 2015</w:t>
             </w:r>
           </w:p>
@@ -250,9 +244,6 @@
               <w:pStyle w:val="NoSpacing"/>
             </w:pPr>
             <w:r>
-              <w:rPr>
-                <w:rFonts w:ascii="Courier New" w:hAnsi="Courier New" w:cs="Courier New"/>
-              </w:rPr>
               <w:t>2015-01-06</w:t>
             </w:r>
           </w:p>
@@ -276,9 +267,6 @@
               <w:pStyle w:val="NoSpacing"/>
             </w:pPr>
             <w:r>
-              <w:rPr>
-                <w:rFonts w:ascii="Courier New" w:hAnsi="Courier New" w:cs="Courier New"/>
-              </w:rPr>
               <w:t>Mise à jour suite à débat Workshop du 06 janvier 2016. Travail à partir de la section TERRITOIRE.</w:t>
             </w:r>
           </w:p>
@@ -294,9 +282,6 @@
               <w:pStyle w:val="NoSpacing"/>
             </w:pPr>
             <w:r>
-              <w:rPr>
-                <w:rFonts w:ascii="Courier New" w:hAnsi="Courier New" w:cs="Courier New"/>
-              </w:rPr>
               <w:t>2016-01-13</w:t>
             </w:r>
           </w:p>
@@ -320,9 +305,6 @@
               <w:pStyle w:val="NoSpacing"/>
             </w:pPr>
             <w:r>
-              <w:rPr>
-                <w:rFonts w:ascii="Courier New" w:hAnsi="Courier New" w:cs="Courier New"/>
-              </w:rPr>
               <w:t>Travail en réunion sur agrément des membres et organisation des réunions</w:t>
             </w:r>
           </w:p>
@@ -338,9 +320,6 @@
               <w:pStyle w:val="NoSpacing"/>
             </w:pPr>
             <w:r>
-              <w:rPr>
-                <w:rFonts w:ascii="Courier New" w:hAnsi="Courier New" w:cs="Courier New"/>
-              </w:rPr>
               <w:t>2016-01-26</w:t>
             </w:r>
           </w:p>
@@ -364,9 +343,6 @@
               <w:pStyle w:val="NoSpacing"/>
             </w:pPr>
             <w:r>
-              <w:rPr>
-                <w:rFonts w:ascii="Courier New" w:hAnsi="Courier New" w:cs="Courier New"/>
-              </w:rPr>
               <w:t>Travail en réunion sur : définition des fonctions secrétaire et trésorier. Fonds de garantie et fonds d’appui. Rapport avec le personnel. Communication</w:t>
             </w:r>
           </w:p>
@@ -381,6 +357,9 @@
             <w:pPr>
               <w:pStyle w:val="NoSpacing"/>
             </w:pPr>
+            <w:r>
+              <w:t>2016-06-01</w:t>
+            </w:r>
           </w:p>
         </w:tc>
         <w:tc>
@@ -401,6 +380,15 @@
             <w:pPr>
               <w:pStyle w:val="NoSpacing"/>
             </w:pPr>
+            <w:r>
+              <w:t xml:space="preserve">Ajout des valeurs portée par le Ropi selon AG du 17 février 2016. </w:t>
+            </w:r>
+            <w:r>
+              <w:t>Correction mineure -&gt; une convention est nécessaire pour le collège 2 ET 1</w:t>
+            </w:r>
+            <w:r>
+              <w:t>. Mise en forme police de caractère.</w:t>
+            </w:r>
           </w:p>
         </w:tc>
       </w:tr>
@@ -476,6 +464,56 @@
     </w:p>
     <w:p>
       <w:pPr>
+        <w:pStyle w:val="NoSpacing"/>
+      </w:pPr>
+    </w:p>
+    <w:p>
+      <w:pPr>
+        <w:pStyle w:val="NoSpacing"/>
+      </w:pPr>
+    </w:p>
+    <w:p>
+      <w:pPr>
+        <w:pStyle w:val="NoSpacing"/>
+      </w:pPr>
+    </w:p>
+    <w:p>
+      <w:pPr>
+        <w:pStyle w:val="NoSpacing"/>
+      </w:pPr>
+    </w:p>
+    <w:p>
+      <w:pPr>
+        <w:pStyle w:val="NoSpacing"/>
+      </w:pPr>
+    </w:p>
+    <w:p>
+      <w:pPr>
+        <w:pStyle w:val="NoSpacing"/>
+      </w:pPr>
+    </w:p>
+    <w:p>
+      <w:pPr>
+        <w:pStyle w:val="NoSpacing"/>
+      </w:pPr>
+    </w:p>
+    <w:p>
+      <w:pPr>
+        <w:pStyle w:val="NoSpacing"/>
+      </w:pPr>
+    </w:p>
+    <w:p>
+      <w:pPr>
+        <w:pStyle w:val="NoSpacing"/>
+      </w:pPr>
+    </w:p>
+    <w:p>
+      <w:pPr>
+        <w:pStyle w:val="NoSpacing"/>
+      </w:pPr>
+    </w:p>
+    <w:p>
+      <w:pPr>
         <w:rPr>
           <w:rFonts w:ascii="Consolas" w:hAnsi="Consolas" w:cs="Consolas"/>
         </w:rPr>
@@ -507,8 +545,14 @@
         <w:p>
           <w:pPr>
             <w:pStyle w:val="TOCHeading"/>
+            <w:rPr>
+              <w:lang w:val="fr-BE"/>
+            </w:rPr>
           </w:pPr>
           <w:r>
+            <w:rPr>
+              <w:lang w:val="fr-BE"/>
+            </w:rPr>
             <w:t>Contents</w:t>
           </w:r>
         </w:p>
@@ -538,7 +582,7 @@
           <w:r>
             <w:fldChar w:fldCharType="separate"/>
           </w:r>
-          <w:hyperlink w:anchor="_Toc442539918" w:history="1">
+          <w:hyperlink w:anchor="_Toc452562873" w:history="1">
             <w:r>
               <w:rPr>
                 <w:rStyle w:val="Hyperlink"/>
@@ -565,7 +609,7 @@
                 <w:noProof/>
                 <w:webHidden/>
               </w:rPr>
-              <w:instrText xml:space="preserve"> PAGEREF _Toc442539918 \h </w:instrText>
+              <w:instrText xml:space="preserve"> PAGEREF _Toc452562873 \h </w:instrText>
             </w:r>
             <w:r>
               <w:rPr>
@@ -613,7 +657,7 @@
               <w:szCs w:val="22"/>
             </w:rPr>
           </w:pPr>
-          <w:hyperlink w:anchor="_Toc442539919" w:history="1">
+          <w:hyperlink w:anchor="_Toc452562874" w:history="1">
             <w:r>
               <w:rPr>
                 <w:rStyle w:val="Hyperlink"/>
@@ -640,7 +684,7 @@
                 <w:noProof/>
                 <w:webHidden/>
               </w:rPr>
-              <w:instrText xml:space="preserve"> PAGEREF _Toc442539919 \h </w:instrText>
+              <w:instrText xml:space="preserve"> PAGEREF _Toc452562874 \h </w:instrText>
             </w:r>
             <w:r>
               <w:rPr>
@@ -688,7 +732,7 @@
               <w:szCs w:val="22"/>
             </w:rPr>
           </w:pPr>
-          <w:hyperlink w:anchor="_Toc442539920" w:history="1">
+          <w:hyperlink w:anchor="_Toc452562875" w:history="1">
             <w:r>
               <w:rPr>
                 <w:rStyle w:val="Hyperlink"/>
@@ -715,7 +759,7 @@
                 <w:noProof/>
                 <w:webHidden/>
               </w:rPr>
-              <w:instrText xml:space="preserve"> PAGEREF _Toc442539920 \h </w:instrText>
+              <w:instrText xml:space="preserve"> PAGEREF _Toc452562875 \h </w:instrText>
             </w:r>
             <w:r>
               <w:rPr>
@@ -761,7 +805,7 @@
               <w:szCs w:val="22"/>
             </w:rPr>
           </w:pPr>
-          <w:hyperlink w:anchor="_Toc442539921" w:history="1">
+          <w:hyperlink w:anchor="_Toc452562876" w:history="1">
             <w:r>
               <w:rPr>
                 <w:rStyle w:val="Hyperlink"/>
@@ -788,7 +832,7 @@
                 <w:noProof/>
                 <w:webHidden/>
               </w:rPr>
-              <w:instrText xml:space="preserve"> PAGEREF _Toc442539921 \h </w:instrText>
+              <w:instrText xml:space="preserve"> PAGEREF _Toc452562876 \h </w:instrText>
             </w:r>
             <w:r>
               <w:rPr>
@@ -834,7 +878,7 @@
               <w:szCs w:val="22"/>
             </w:rPr>
           </w:pPr>
-          <w:hyperlink w:anchor="_Toc442539922" w:history="1">
+          <w:hyperlink w:anchor="_Toc452562877" w:history="1">
             <w:r>
               <w:rPr>
                 <w:rStyle w:val="Hyperlink"/>
@@ -861,7 +905,7 @@
                 <w:noProof/>
                 <w:webHidden/>
               </w:rPr>
-              <w:instrText xml:space="preserve"> PAGEREF _Toc442539922 \h </w:instrText>
+              <w:instrText xml:space="preserve"> PAGEREF _Toc452562877 \h </w:instrText>
             </w:r>
             <w:r>
               <w:rPr>
@@ -907,7 +951,7 @@
               <w:szCs w:val="22"/>
             </w:rPr>
           </w:pPr>
-          <w:hyperlink w:anchor="_Toc442539923" w:history="1">
+          <w:hyperlink w:anchor="_Toc452562878" w:history="1">
             <w:r>
               <w:rPr>
                 <w:rStyle w:val="Hyperlink"/>
@@ -934,7 +978,7 @@
                 <w:noProof/>
                 <w:webHidden/>
               </w:rPr>
-              <w:instrText xml:space="preserve"> PAGEREF _Toc442539923 \h </w:instrText>
+              <w:instrText xml:space="preserve"> PAGEREF _Toc452562878 \h </w:instrText>
             </w:r>
             <w:r>
               <w:rPr>
@@ -980,7 +1024,7 @@
               <w:szCs w:val="22"/>
             </w:rPr>
           </w:pPr>
-          <w:hyperlink w:anchor="_Toc442539924" w:history="1">
+          <w:hyperlink w:anchor="_Toc452562879" w:history="1">
             <w:r>
               <w:rPr>
                 <w:rStyle w:val="Hyperlink"/>
@@ -1007,7 +1051,7 @@
                 <w:noProof/>
                 <w:webHidden/>
               </w:rPr>
-              <w:instrText xml:space="preserve"> PAGEREF _Toc442539924 \h </w:instrText>
+              <w:instrText xml:space="preserve"> PAGEREF _Toc452562879 \h </w:instrText>
             </w:r>
             <w:r>
               <w:rPr>
@@ -1053,7 +1097,7 @@
               <w:szCs w:val="22"/>
             </w:rPr>
           </w:pPr>
-          <w:hyperlink w:anchor="_Toc442539925" w:history="1">
+          <w:hyperlink w:anchor="_Toc452562880" w:history="1">
             <w:r>
               <w:rPr>
                 <w:rStyle w:val="Hyperlink"/>
@@ -1080,7 +1124,7 @@
                 <w:noProof/>
                 <w:webHidden/>
               </w:rPr>
-              <w:instrText xml:space="preserve"> PAGEREF _Toc442539925 \h </w:instrText>
+              <w:instrText xml:space="preserve"> PAGEREF _Toc452562880 \h </w:instrText>
             </w:r>
             <w:r>
               <w:rPr>
@@ -1127,7 +1171,7 @@
               <w:szCs w:val="22"/>
             </w:rPr>
           </w:pPr>
-          <w:hyperlink w:anchor="_Toc442539926" w:history="1">
+          <w:hyperlink w:anchor="_Toc452562881" w:history="1">
             <w:r>
               <w:rPr>
                 <w:rStyle w:val="Hyperlink"/>
@@ -1154,7 +1198,7 @@
                 <w:noProof/>
                 <w:webHidden/>
               </w:rPr>
-              <w:instrText xml:space="preserve"> PAGEREF _Toc442539926 \h </w:instrText>
+              <w:instrText xml:space="preserve"> PAGEREF _Toc452562881 \h </w:instrText>
             </w:r>
             <w:r>
               <w:rPr>
@@ -1201,7 +1245,7 @@
               <w:szCs w:val="22"/>
             </w:rPr>
           </w:pPr>
-          <w:hyperlink w:anchor="_Toc442539927" w:history="1">
+          <w:hyperlink w:anchor="_Toc452562882" w:history="1">
             <w:r>
               <w:rPr>
                 <w:rStyle w:val="Hyperlink"/>
@@ -1228,7 +1272,7 @@
                 <w:noProof/>
                 <w:webHidden/>
               </w:rPr>
-              <w:instrText xml:space="preserve"> PAGEREF _Toc442539927 \h </w:instrText>
+              <w:instrText xml:space="preserve"> PAGEREF _Toc452562882 \h </w:instrText>
             </w:r>
             <w:r>
               <w:rPr>
@@ -1274,7 +1318,7 @@
               <w:szCs w:val="22"/>
             </w:rPr>
           </w:pPr>
-          <w:hyperlink w:anchor="_Toc442539928" w:history="1">
+          <w:hyperlink w:anchor="_Toc452562883" w:history="1">
             <w:r>
               <w:rPr>
                 <w:rStyle w:val="Hyperlink"/>
@@ -1301,7 +1345,7 @@
                 <w:noProof/>
                 <w:webHidden/>
               </w:rPr>
-              <w:instrText xml:space="preserve"> PAGEREF _Toc442539928 \h </w:instrText>
+              <w:instrText xml:space="preserve"> PAGEREF _Toc452562883 \h </w:instrText>
             </w:r>
             <w:r>
               <w:rPr>
@@ -1348,7 +1392,7 @@
               <w:szCs w:val="22"/>
             </w:rPr>
           </w:pPr>
-          <w:hyperlink w:anchor="_Toc442539929" w:history="1">
+          <w:hyperlink w:anchor="_Toc452562884" w:history="1">
             <w:r>
               <w:rPr>
                 <w:rStyle w:val="Hyperlink"/>
@@ -1375,7 +1419,7 @@
                 <w:noProof/>
                 <w:webHidden/>
               </w:rPr>
-              <w:instrText xml:space="preserve"> PAGEREF _Toc442539929 \h </w:instrText>
+              <w:instrText xml:space="preserve"> PAGEREF _Toc452562884 \h </w:instrText>
             </w:r>
             <w:r>
               <w:rPr>
@@ -1422,7 +1466,7 @@
               <w:szCs w:val="22"/>
             </w:rPr>
           </w:pPr>
-          <w:hyperlink w:anchor="_Toc442539930" w:history="1">
+          <w:hyperlink w:anchor="_Toc452562885" w:history="1">
             <w:r>
               <w:rPr>
                 <w:rStyle w:val="Hyperlink"/>
@@ -1449,7 +1493,7 @@
                 <w:noProof/>
                 <w:webHidden/>
               </w:rPr>
-              <w:instrText xml:space="preserve"> PAGEREF _Toc442539930 \h </w:instrText>
+              <w:instrText xml:space="preserve"> PAGEREF _Toc452562885 \h </w:instrText>
             </w:r>
             <w:r>
               <w:rPr>
@@ -1495,7 +1539,7 @@
               <w:szCs w:val="22"/>
             </w:rPr>
           </w:pPr>
-          <w:hyperlink w:anchor="_Toc442539931" w:history="1">
+          <w:hyperlink w:anchor="_Toc452562886" w:history="1">
             <w:r>
               <w:rPr>
                 <w:rStyle w:val="Hyperlink"/>
@@ -1522,7 +1566,7 @@
                 <w:noProof/>
                 <w:webHidden/>
               </w:rPr>
-              <w:instrText xml:space="preserve"> PAGEREF _Toc442539931 \h </w:instrText>
+              <w:instrText xml:space="preserve"> PAGEREF _Toc452562886 \h </w:instrText>
             </w:r>
             <w:r>
               <w:rPr>
@@ -1568,7 +1612,7 @@
               <w:szCs w:val="22"/>
             </w:rPr>
           </w:pPr>
-          <w:hyperlink w:anchor="_Toc442539932" w:history="1">
+          <w:hyperlink w:anchor="_Toc452562887" w:history="1">
             <w:r>
               <w:rPr>
                 <w:rStyle w:val="Hyperlink"/>
@@ -1595,7 +1639,7 @@
                 <w:noProof/>
                 <w:webHidden/>
               </w:rPr>
-              <w:instrText xml:space="preserve"> PAGEREF _Toc442539932 \h </w:instrText>
+              <w:instrText xml:space="preserve"> PAGEREF _Toc452562887 \h </w:instrText>
             </w:r>
             <w:r>
               <w:rPr>
@@ -1616,81 +1660,6 @@
                 <w:webHidden/>
               </w:rPr>
               <w:t>6</w:t>
-            </w:r>
-            <w:r>
-              <w:rPr>
-                <w:noProof/>
-                <w:webHidden/>
-              </w:rPr>
-              <w:fldChar w:fldCharType="end"/>
-            </w:r>
-          </w:hyperlink>
-        </w:p>
-        <w:p>
-          <w:pPr>
-            <w:pStyle w:val="TOC1"/>
-            <w:tabs>
-              <w:tab w:val="right" w:leader="dot" w:pos="8756"/>
-            </w:tabs>
-            <w:rPr>
-              <w:rFonts w:eastAsiaTheme="minorEastAsia" w:cstheme="minorBidi"/>
-              <w:b w:val="0"/>
-              <w:bCs w:val="0"/>
-              <w:caps w:val="0"/>
-              <w:noProof/>
-              <w:color w:val="auto"/>
-              <w:sz w:val="22"/>
-              <w:szCs w:val="22"/>
-            </w:rPr>
-          </w:pPr>
-          <w:hyperlink w:anchor="_Toc442539933" w:history="1">
-            <w:r>
-              <w:rPr>
-                <w:rStyle w:val="Hyperlink"/>
-                <w:noProof/>
-              </w:rPr>
-              <w:t>En cours d'écriture</w:t>
-            </w:r>
-            <w:r>
-              <w:rPr>
-                <w:noProof/>
-                <w:webHidden/>
-              </w:rPr>
-              <w:tab/>
-            </w:r>
-            <w:r>
-              <w:rPr>
-                <w:noProof/>
-                <w:webHidden/>
-              </w:rPr>
-              <w:fldChar w:fldCharType="begin"/>
-            </w:r>
-            <w:r>
-              <w:rPr>
-                <w:noProof/>
-                <w:webHidden/>
-              </w:rPr>
-              <w:instrText xml:space="preserve"> PAGEREF _Toc442539933 \h </w:instrText>
-            </w:r>
-            <w:r>
-              <w:rPr>
-                <w:noProof/>
-                <w:webHidden/>
-              </w:rPr>
-            </w:r>
-            <w:r>
-              <w:rPr>
-                <w:noProof/>
-                <w:webHidden/>
-              </w:rPr>
-              <w:fldChar w:fldCharType="separate"/>
-            </w:r>
-            <w:r>
-              <w:rPr>
-                <w:noProof/>
-                <w:webHidden/>
-              </w:rPr>
-              <w:t>7</w:t>
             </w:r>
             <w:r>
               <w:rPr>
@@ -1716,7 +1685,7 @@
               <w:szCs w:val="22"/>
             </w:rPr>
           </w:pPr>
-          <w:hyperlink w:anchor="_Toc442539934" w:history="1">
+          <w:hyperlink w:anchor="_Toc452562888" w:history="1">
             <w:r>
               <w:rPr>
                 <w:rStyle w:val="Hyperlink"/>
@@ -1743,7 +1712,7 @@
                 <w:noProof/>
                 <w:webHidden/>
               </w:rPr>
-              <w:instrText xml:space="preserve"> PAGEREF _Toc442539934 \h </w:instrText>
+              <w:instrText xml:space="preserve"> PAGEREF _Toc452562888 \h </w:instrText>
             </w:r>
             <w:r>
               <w:rPr>
@@ -1790,7 +1759,7 @@
               <w:szCs w:val="22"/>
             </w:rPr>
           </w:pPr>
-          <w:hyperlink w:anchor="_Toc442539935" w:history="1">
+          <w:hyperlink w:anchor="_Toc452562889" w:history="1">
             <w:r>
               <w:rPr>
                 <w:rStyle w:val="Hyperlink"/>
@@ -1817,7 +1786,7 @@
                 <w:noProof/>
                 <w:webHidden/>
               </w:rPr>
-              <w:instrText xml:space="preserve"> PAGEREF _Toc442539935 \h </w:instrText>
+              <w:instrText xml:space="preserve"> PAGEREF _Toc452562889 \h </w:instrText>
             </w:r>
             <w:r>
               <w:rPr>
@@ -1864,7 +1833,7 @@
               <w:szCs w:val="22"/>
             </w:rPr>
           </w:pPr>
-          <w:hyperlink w:anchor="_Toc442539936" w:history="1">
+          <w:hyperlink w:anchor="_Toc452562890" w:history="1">
             <w:r>
               <w:rPr>
                 <w:rStyle w:val="Hyperlink"/>
@@ -1891,7 +1860,7 @@
                 <w:noProof/>
                 <w:webHidden/>
               </w:rPr>
-              <w:instrText xml:space="preserve"> PAGEREF _Toc442539936 \h </w:instrText>
+              <w:instrText xml:space="preserve"> PAGEREF _Toc452562890 \h </w:instrText>
             </w:r>
             <w:r>
               <w:rPr>
@@ -1938,7 +1907,7 @@
               <w:szCs w:val="22"/>
             </w:rPr>
           </w:pPr>
-          <w:hyperlink w:anchor="_Toc442539937" w:history="1">
+          <w:hyperlink w:anchor="_Toc452562891" w:history="1">
             <w:r>
               <w:rPr>
                 <w:rStyle w:val="Hyperlink"/>
@@ -1965,7 +1934,7 @@
                 <w:noProof/>
                 <w:webHidden/>
               </w:rPr>
-              <w:instrText xml:space="preserve"> PAGEREF _Toc442539937 \h </w:instrText>
+              <w:instrText xml:space="preserve"> PAGEREF _Toc452562891 \h </w:instrText>
             </w:r>
             <w:r>
               <w:rPr>
@@ -2011,7 +1980,7 @@
               <w:szCs w:val="22"/>
             </w:rPr>
           </w:pPr>
-          <w:hyperlink w:anchor="_Toc442539938" w:history="1">
+          <w:hyperlink w:anchor="_Toc452562892" w:history="1">
             <w:r>
               <w:rPr>
                 <w:rStyle w:val="Hyperlink"/>
@@ -2038,7 +2007,7 @@
                 <w:noProof/>
                 <w:webHidden/>
               </w:rPr>
-              <w:instrText xml:space="preserve"> PAGEREF _Toc442539938 \h </w:instrText>
+              <w:instrText xml:space="preserve"> PAGEREF _Toc452562892 \h </w:instrText>
             </w:r>
             <w:r>
               <w:rPr>
@@ -2058,7 +2027,7 @@
                 <w:noProof/>
                 <w:webHidden/>
               </w:rPr>
-              <w:t>8</w:t>
+              <w:t>9</w:t>
             </w:r>
             <w:r>
               <w:rPr>
@@ -2084,7 +2053,7 @@
               <w:szCs w:val="22"/>
             </w:rPr>
           </w:pPr>
-          <w:hyperlink w:anchor="_Toc442539939" w:history="1">
+          <w:hyperlink w:anchor="_Toc452562893" w:history="1">
             <w:r>
               <w:rPr>
                 <w:rStyle w:val="Hyperlink"/>
@@ -2111,7 +2080,7 @@
                 <w:noProof/>
                 <w:webHidden/>
               </w:rPr>
-              <w:instrText xml:space="preserve"> PAGEREF _Toc442539939 \h </w:instrText>
+              <w:instrText xml:space="preserve"> PAGEREF _Toc452562893 \h </w:instrText>
             </w:r>
             <w:r>
               <w:rPr>
@@ -2158,7 +2127,7 @@
               <w:szCs w:val="22"/>
             </w:rPr>
           </w:pPr>
-          <w:hyperlink w:anchor="_Toc442539940" w:history="1">
+          <w:hyperlink w:anchor="_Toc452562894" w:history="1">
             <w:r>
               <w:rPr>
                 <w:rStyle w:val="Hyperlink"/>
@@ -2185,7 +2154,7 @@
                 <w:noProof/>
                 <w:webHidden/>
               </w:rPr>
-              <w:instrText xml:space="preserve"> PAGEREF _Toc442539940 \h </w:instrText>
+              <w:instrText xml:space="preserve"> PAGEREF _Toc452562894 \h </w:instrText>
             </w:r>
             <w:r>
               <w:rPr>
@@ -2205,7 +2174,7 @@
                 <w:noProof/>
                 <w:webHidden/>
               </w:rPr>
-              <w:t>10</w:t>
+              <w:t>11</w:t>
             </w:r>
             <w:r>
               <w:rPr>
@@ -2231,7 +2200,7 @@
               <w:szCs w:val="22"/>
             </w:rPr>
           </w:pPr>
-          <w:hyperlink w:anchor="_Toc442539941" w:history="1">
+          <w:hyperlink w:anchor="_Toc452562895" w:history="1">
             <w:r>
               <w:rPr>
                 <w:rStyle w:val="Hyperlink"/>
@@ -2258,7 +2227,7 @@
                 <w:noProof/>
                 <w:webHidden/>
               </w:rPr>
-              <w:instrText xml:space="preserve"> PAGEREF _Toc442539941 \h </w:instrText>
+              <w:instrText xml:space="preserve"> PAGEREF _Toc452562895 \h </w:instrText>
             </w:r>
             <w:r>
               <w:rPr>
@@ -2278,7 +2247,7 @@
                 <w:noProof/>
                 <w:webHidden/>
               </w:rPr>
-              <w:t>10</w:t>
+              <w:t>11</w:t>
             </w:r>
             <w:r>
               <w:rPr>
@@ -2305,7 +2274,7 @@
               <w:szCs w:val="22"/>
             </w:rPr>
           </w:pPr>
-          <w:hyperlink w:anchor="_Toc442539942" w:history="1">
+          <w:hyperlink w:anchor="_Toc452562896" w:history="1">
             <w:r>
               <w:rPr>
                 <w:rStyle w:val="Hyperlink"/>
@@ -2332,7 +2301,7 @@
                 <w:noProof/>
                 <w:webHidden/>
               </w:rPr>
-              <w:instrText xml:space="preserve"> PAGEREF _Toc442539942 \h </w:instrText>
+              <w:instrText xml:space="preserve"> PAGEREF _Toc452562896 \h </w:instrText>
             </w:r>
             <w:r>
               <w:rPr>
@@ -2352,7 +2321,7 @@
                 <w:noProof/>
                 <w:webHidden/>
               </w:rPr>
-              <w:t>10</w:t>
+              <w:t>11</w:t>
             </w:r>
             <w:r>
               <w:rPr>
@@ -2379,7 +2348,7 @@
               <w:szCs w:val="22"/>
             </w:rPr>
           </w:pPr>
-          <w:hyperlink w:anchor="_Toc442539943" w:history="1">
+          <w:hyperlink w:anchor="_Toc452562897" w:history="1">
             <w:r>
               <w:rPr>
                 <w:rStyle w:val="Hyperlink"/>
@@ -2406,7 +2375,7 @@
                 <w:noProof/>
                 <w:webHidden/>
               </w:rPr>
-              <w:instrText xml:space="preserve"> PAGEREF _Toc442539943 \h </w:instrText>
+              <w:instrText xml:space="preserve"> PAGEREF _Toc452562897 \h </w:instrText>
             </w:r>
             <w:r>
               <w:rPr>
@@ -2453,7 +2422,7 @@
               <w:szCs w:val="22"/>
             </w:rPr>
           </w:pPr>
-          <w:hyperlink w:anchor="_Toc442539944" w:history="1">
+          <w:hyperlink w:anchor="_Toc452562898" w:history="1">
             <w:r>
               <w:rPr>
                 <w:rStyle w:val="Hyperlink"/>
@@ -2480,7 +2449,7 @@
                 <w:noProof/>
                 <w:webHidden/>
               </w:rPr>
-              <w:instrText xml:space="preserve"> PAGEREF _Toc442539944 \h </w:instrText>
+              <w:instrText xml:space="preserve"> PAGEREF _Toc452562898 \h </w:instrText>
             </w:r>
             <w:r>
               <w:rPr>
@@ -2500,7 +2469,7 @@
                 <w:noProof/>
                 <w:webHidden/>
               </w:rPr>
-              <w:t>11</w:t>
+              <w:t>12</w:t>
             </w:r>
             <w:r>
               <w:rPr>
@@ -2526,7 +2495,7 @@
               <w:szCs w:val="22"/>
             </w:rPr>
           </w:pPr>
-          <w:hyperlink w:anchor="_Toc442539945" w:history="1">
+          <w:hyperlink w:anchor="_Toc452562899" w:history="1">
             <w:r>
               <w:rPr>
                 <w:rStyle w:val="Hyperlink"/>
@@ -2553,7 +2522,7 @@
                 <w:noProof/>
                 <w:webHidden/>
               </w:rPr>
-              <w:instrText xml:space="preserve"> PAGEREF _Toc442539945 \h </w:instrText>
+              <w:instrText xml:space="preserve"> PAGEREF _Toc452562899 \h </w:instrText>
             </w:r>
             <w:r>
               <w:rPr>
@@ -2573,7 +2542,7 @@
                 <w:noProof/>
                 <w:webHidden/>
               </w:rPr>
-              <w:t>12</w:t>
+              <w:t>13</w:t>
             </w:r>
             <w:r>
               <w:rPr>
@@ -2599,7 +2568,7 @@
               <w:szCs w:val="22"/>
             </w:rPr>
           </w:pPr>
-          <w:hyperlink w:anchor="_Toc442539946" w:history="1">
+          <w:hyperlink w:anchor="_Toc452562900" w:history="1">
             <w:r>
               <w:rPr>
                 <w:rStyle w:val="Hyperlink"/>
@@ -2626,7 +2595,7 @@
                 <w:noProof/>
                 <w:webHidden/>
               </w:rPr>
-              <w:instrText xml:space="preserve"> PAGEREF _Toc442539946 \h </w:instrText>
+              <w:instrText xml:space="preserve"> PAGEREF _Toc452562900 \h </w:instrText>
             </w:r>
             <w:r>
               <w:rPr>
@@ -2646,7 +2615,7 @@
                 <w:noProof/>
                 <w:webHidden/>
               </w:rPr>
-              <w:t>12</w:t>
+              <w:t>13</w:t>
             </w:r>
             <w:r>
               <w:rPr>
@@ -2717,51 +2686,47 @@
     <w:p>
       <w:pPr>
         <w:rPr>
+          <w:szCs w:val="24"/>
+        </w:rPr>
+      </w:pPr>
+      <w:r>
+        <w:t>Comme tous les autres textes régissant l’ASBL Ropi, ce mode d’emploi du Ropi et ce règlement d’ordre intérieur sont évolutifs et amendables selon les procédures mentionnées dans les statuts.</w:t>
+      </w:r>
+    </w:p>
+    <w:p>
+      <w:pPr>
+        <w:pStyle w:val="Heading1"/>
+      </w:pPr>
+      <w:bookmarkStart w:id="1" w:name="_Toc452562873"/>
+      <w:r>
+        <w:rPr>
+          <w:szCs w:val="24"/>
+        </w:rPr>
+        <w:t>Préambule</w:t>
+      </w:r>
+      <w:bookmarkEnd w:id="1"/>
+    </w:p>
+    <w:p>
+      <w:pPr>
+        <w:spacing w:line="240" w:lineRule="auto"/>
+        <w:rPr>
           <w:rFonts w:ascii="Times New Roman" w:hAnsi="Times New Roman" w:cs="Times New Roman"/>
           <w:szCs w:val="24"/>
         </w:rPr>
       </w:pPr>
-      <w:r>
-        <w:rPr>
-          <w:rFonts w:ascii="Times New Roman" w:hAnsi="Times New Roman" w:cs="Times New Roman"/>
-        </w:rPr>
-        <w:t>Comme tous les autres textes régissant l’ASBL Ropi, ce mode d’emploi du Ropi et ce règlement d’ordre intérieur sont évolutifs et amendables selon les procédures mentionnées dans les statuts.</w:t>
-      </w:r>
-    </w:p>
-    <w:p>
-      <w:pPr>
-        <w:pStyle w:val="Heading1"/>
-      </w:pPr>
-      <w:bookmarkStart w:id="1" w:name="_Toc442539918"/>
-      <w:r>
-        <w:rPr>
-          <w:szCs w:val="24"/>
-        </w:rPr>
-        <w:t>Préambule</w:t>
-      </w:r>
-      <w:bookmarkEnd w:id="1"/>
     </w:p>
     <w:p>
       <w:pPr>
         <w:spacing w:line="240" w:lineRule="auto"/>
         <w:rPr>
-          <w:rFonts w:ascii="Times New Roman" w:hAnsi="Times New Roman" w:cs="Times New Roman"/>
-          <w:szCs w:val="24"/>
-        </w:rPr>
-      </w:pPr>
-    </w:p>
-    <w:p>
-      <w:pPr>
-        <w:spacing w:line="240" w:lineRule="auto"/>
-        <w:rPr>
-          <w:rFonts w:ascii="Times New Roman" w:hAnsi="Times New Roman" w:cs="Times New Roman"/>
+          <w:rFonts w:cs="Times New Roman"/>
           <w:color w:val="auto"/>
           <w:szCs w:val="24"/>
         </w:rPr>
       </w:pPr>
       <w:r>
         <w:rPr>
-          <w:rFonts w:ascii="Times New Roman" w:hAnsi="Times New Roman" w:cs="Times New Roman"/>
+          <w:rFonts w:cs="Times New Roman"/>
           <w:szCs w:val="24"/>
         </w:rPr>
         <w:t>Trois collèges sont présentés dans le cadre de l’ASBL Ropi :</w:t>
@@ -2772,7 +2737,7 @@
         <w:spacing w:line="240" w:lineRule="auto"/>
         <w:jc w:val="left"/>
         <w:rPr>
-          <w:rFonts w:ascii="Times New Roman" w:hAnsi="Times New Roman" w:cs="Times New Roman"/>
+          <w:rFonts w:cs="Times New Roman"/>
           <w:color w:val="auto"/>
           <w:szCs w:val="24"/>
         </w:rPr>
@@ -2787,20 +2752,19 @@
         <w:spacing w:line="240" w:lineRule="auto"/>
         <w:textAlignment w:val="baseline"/>
         <w:rPr>
-          <w:rFonts w:ascii="Arial" w:hAnsi="Arial"/>
           <w:szCs w:val="24"/>
         </w:rPr>
       </w:pPr>
       <w:r>
         <w:rPr>
-          <w:rFonts w:ascii="Times New Roman" w:hAnsi="Times New Roman" w:cs="Times New Roman"/>
+          <w:rFonts w:cs="Times New Roman"/>
           <w:szCs w:val="24"/>
         </w:rPr>
         <w:t xml:space="preserve">le collège (dit 1) des membres </w:t>
       </w:r>
       <w:r>
         <w:rPr>
-          <w:rFonts w:ascii="Times New Roman" w:hAnsi="Times New Roman" w:cs="Times New Roman"/>
+          <w:rFonts w:cs="Times New Roman"/>
           <w:b/>
           <w:bCs/>
           <w:szCs w:val="24"/>
@@ -2809,7 +2773,7 @@
       </w:r>
       <w:r>
         <w:rPr>
-          <w:rFonts w:ascii="Times New Roman" w:hAnsi="Times New Roman" w:cs="Times New Roman"/>
+          <w:rFonts w:cs="Times New Roman"/>
           <w:szCs w:val="24"/>
         </w:rPr>
         <w:t xml:space="preserve"> (commerçants, producteurs, artisans, etc…),</w:t>
@@ -2824,20 +2788,19 @@
         <w:spacing w:line="240" w:lineRule="auto"/>
         <w:textAlignment w:val="baseline"/>
         <w:rPr>
-          <w:rFonts w:ascii="Arial" w:hAnsi="Arial"/>
           <w:szCs w:val="24"/>
         </w:rPr>
       </w:pPr>
       <w:r>
         <w:rPr>
-          <w:rFonts w:ascii="Times New Roman" w:hAnsi="Times New Roman" w:cs="Times New Roman"/>
+          <w:rFonts w:cs="Times New Roman"/>
           <w:szCs w:val="24"/>
         </w:rPr>
         <w:t xml:space="preserve">le collège (dit 2) des membres </w:t>
       </w:r>
       <w:r>
         <w:rPr>
-          <w:rFonts w:ascii="Times New Roman" w:hAnsi="Times New Roman" w:cs="Times New Roman"/>
+          <w:rFonts w:cs="Times New Roman"/>
           <w:b/>
           <w:bCs/>
           <w:szCs w:val="24"/>
@@ -2846,14 +2809,14 @@
       </w:r>
       <w:r>
         <w:rPr>
-          <w:rFonts w:ascii="Times New Roman" w:hAnsi="Times New Roman" w:cs="Times New Roman"/>
+          <w:rFonts w:cs="Times New Roman"/>
           <w:szCs w:val="24"/>
         </w:rPr>
         <w:t xml:space="preserve"> et </w:t>
       </w:r>
       <w:r>
         <w:rPr>
-          <w:rFonts w:ascii="Times New Roman" w:hAnsi="Times New Roman" w:cs="Times New Roman"/>
+          <w:rFonts w:cs="Times New Roman"/>
           <w:b/>
           <w:bCs/>
           <w:szCs w:val="24"/>
@@ -2862,7 +2825,7 @@
       </w:r>
       <w:r>
         <w:rPr>
-          <w:rFonts w:ascii="Times New Roman" w:hAnsi="Times New Roman" w:cs="Times New Roman"/>
+          <w:rFonts w:cs="Times New Roman"/>
           <w:szCs w:val="24"/>
         </w:rPr>
         <w:t xml:space="preserve"> (associations, communes, etc…),</w:t>
@@ -2877,20 +2840,19 @@
         <w:spacing w:line="240" w:lineRule="auto"/>
         <w:textAlignment w:val="baseline"/>
         <w:rPr>
-          <w:rFonts w:ascii="Arial" w:hAnsi="Arial"/>
           <w:szCs w:val="24"/>
         </w:rPr>
       </w:pPr>
       <w:r>
         <w:rPr>
-          <w:rFonts w:ascii="Times New Roman" w:hAnsi="Times New Roman" w:cs="Times New Roman"/>
+          <w:rFonts w:cs="Times New Roman"/>
           <w:szCs w:val="24"/>
         </w:rPr>
         <w:t xml:space="preserve">le collège (dit 3) des membres </w:t>
       </w:r>
       <w:r>
         <w:rPr>
-          <w:rFonts w:ascii="Times New Roman" w:hAnsi="Times New Roman" w:cs="Times New Roman"/>
+          <w:rFonts w:cs="Times New Roman"/>
           <w:b/>
           <w:bCs/>
           <w:szCs w:val="24"/>
@@ -2899,7 +2861,7 @@
       </w:r>
       <w:r>
         <w:rPr>
-          <w:rFonts w:ascii="Times New Roman" w:hAnsi="Times New Roman" w:cs="Times New Roman"/>
+          <w:rFonts w:cs="Times New Roman"/>
           <w:szCs w:val="24"/>
         </w:rPr>
         <w:t xml:space="preserve"> (les consom’acteurs finaux).</w:t>
@@ -2910,7 +2872,7 @@
         <w:spacing w:line="240" w:lineRule="auto"/>
         <w:jc w:val="left"/>
         <w:rPr>
-          <w:rFonts w:ascii="Times New Roman" w:hAnsi="Times New Roman" w:cs="Times New Roman"/>
+          <w:rFonts w:cs="Times New Roman"/>
           <w:color w:val="auto"/>
           <w:szCs w:val="24"/>
         </w:rPr>
@@ -2920,21 +2882,21 @@
       <w:pPr>
         <w:spacing w:line="240" w:lineRule="auto"/>
         <w:rPr>
-          <w:rFonts w:ascii="Times New Roman" w:hAnsi="Times New Roman" w:cs="Times New Roman"/>
+          <w:rFonts w:cs="Times New Roman"/>
           <w:color w:val="auto"/>
           <w:szCs w:val="24"/>
         </w:rPr>
       </w:pPr>
       <w:r>
         <w:rPr>
-          <w:rFonts w:ascii="Times New Roman" w:hAnsi="Times New Roman" w:cs="Times New Roman"/>
+          <w:rFonts w:cs="Times New Roman"/>
           <w:szCs w:val="24"/>
         </w:rPr>
         <w:t xml:space="preserve">Tous les membres des collèges (1, 2 et 3) sont, </w:t>
       </w:r>
       <w:r>
         <w:rPr>
-          <w:rFonts w:ascii="Times New Roman" w:hAnsi="Times New Roman" w:cs="Times New Roman"/>
+          <w:rFonts w:cs="Times New Roman"/>
           <w:i/>
           <w:iCs/>
           <w:szCs w:val="24"/>
@@ -2943,7 +2905,7 @@
       </w:r>
       <w:r>
         <w:rPr>
-          <w:rFonts w:ascii="Times New Roman" w:hAnsi="Times New Roman" w:cs="Times New Roman"/>
+          <w:rFonts w:cs="Times New Roman"/>
           <w:szCs w:val="24"/>
         </w:rPr>
         <w:t>, membres de l’ASBL.</w:t>
@@ -2953,14 +2915,14 @@
       <w:pPr>
         <w:spacing w:line="240" w:lineRule="auto"/>
         <w:rPr>
-          <w:rFonts w:ascii="Times New Roman" w:hAnsi="Times New Roman" w:cs="Times New Roman"/>
+          <w:rFonts w:cs="Times New Roman"/>
           <w:color w:val="auto"/>
           <w:szCs w:val="24"/>
         </w:rPr>
       </w:pPr>
       <w:r>
         <w:rPr>
-          <w:rFonts w:ascii="Times New Roman" w:hAnsi="Times New Roman" w:cs="Times New Roman"/>
+          <w:rFonts w:cs="Times New Roman"/>
           <w:szCs w:val="24"/>
         </w:rPr>
         <w:t>Le fait d’être membre donne droit à certains avantages et implique certaines obligations tel que décrit ci-après.</w:t>
@@ -2971,7 +2933,7 @@
         <w:spacing w:line="240" w:lineRule="auto"/>
         <w:jc w:val="left"/>
         <w:rPr>
-          <w:rFonts w:ascii="Times New Roman" w:hAnsi="Times New Roman" w:cs="Times New Roman"/>
+          <w:rFonts w:cs="Times New Roman"/>
           <w:color w:val="auto"/>
           <w:szCs w:val="24"/>
         </w:rPr>
@@ -2981,14 +2943,14 @@
       <w:pPr>
         <w:spacing w:line="240" w:lineRule="auto"/>
         <w:rPr>
-          <w:rFonts w:ascii="Times New Roman" w:hAnsi="Times New Roman" w:cs="Times New Roman"/>
+          <w:rFonts w:cs="Times New Roman"/>
           <w:color w:val="auto"/>
           <w:szCs w:val="24"/>
         </w:rPr>
       </w:pPr>
       <w:r>
         <w:rPr>
-          <w:rFonts w:ascii="Times New Roman" w:hAnsi="Times New Roman" w:cs="Times New Roman"/>
+          <w:rFonts w:cs="Times New Roman"/>
           <w:szCs w:val="24"/>
         </w:rPr>
         <w:t xml:space="preserve">Il existe deux types de membres : </w:t>
@@ -2999,7 +2961,7 @@
         <w:spacing w:line="240" w:lineRule="auto"/>
         <w:jc w:val="left"/>
         <w:rPr>
-          <w:rFonts w:ascii="Times New Roman" w:hAnsi="Times New Roman" w:cs="Times New Roman"/>
+          <w:rFonts w:cs="Times New Roman"/>
           <w:color w:val="auto"/>
           <w:szCs w:val="24"/>
         </w:rPr>
@@ -3014,13 +2976,13 @@
         <w:spacing w:line="240" w:lineRule="auto"/>
         <w:textAlignment w:val="baseline"/>
         <w:rPr>
-          <w:rFonts w:ascii="Times New Roman" w:hAnsi="Times New Roman" w:cs="Times New Roman"/>
+          <w:rFonts w:cs="Times New Roman"/>
           <w:szCs w:val="24"/>
         </w:rPr>
       </w:pPr>
       <w:r>
         <w:rPr>
-          <w:rFonts w:ascii="Times New Roman" w:hAnsi="Times New Roman" w:cs="Times New Roman"/>
+          <w:rFonts w:cs="Times New Roman"/>
           <w:szCs w:val="24"/>
         </w:rPr>
         <w:t>Les membres sympathisants</w:t>
@@ -3035,54 +2997,54 @@
         <w:spacing w:line="240" w:lineRule="auto"/>
         <w:textAlignment w:val="baseline"/>
         <w:rPr>
+          <w:rFonts w:cs="Times New Roman"/>
+          <w:szCs w:val="24"/>
+        </w:rPr>
+      </w:pPr>
+      <w:r>
+        <w:rPr>
+          <w:rFonts w:cs="Times New Roman"/>
+          <w:szCs w:val="24"/>
+        </w:rPr>
+        <w:t xml:space="preserve">Les membres effectifs. </w:t>
+      </w:r>
+    </w:p>
+    <w:p>
+      <w:pPr>
+        <w:rPr>
+          <w:rFonts w:cs="Times New Roman"/>
+          <w:szCs w:val="24"/>
+        </w:rPr>
+      </w:pPr>
+      <w:r>
+        <w:rPr>
+          <w:rFonts w:cs="Times New Roman"/>
+          <w:color w:val="auto"/>
+          <w:szCs w:val="24"/>
+        </w:rPr>
+        <w:br/>
+      </w:r>
+      <w:r>
+        <w:rPr>
+          <w:rFonts w:cs="Times New Roman"/>
+          <w:szCs w:val="24"/>
+        </w:rPr>
+        <w:t>Les statuts, droits et devoirs relatifs aux différents membres de l’ASBL sont définis dans la section s’y afférant (“Titre III - Membres”).</w:t>
+      </w:r>
+    </w:p>
+    <w:p>
+      <w:pPr>
+        <w:rPr>
           <w:rFonts w:ascii="Times New Roman" w:hAnsi="Times New Roman" w:cs="Times New Roman"/>
           <w:szCs w:val="24"/>
         </w:rPr>
       </w:pPr>
-      <w:r>
-        <w:rPr>
-          <w:rFonts w:ascii="Times New Roman" w:hAnsi="Times New Roman" w:cs="Times New Roman"/>
-          <w:szCs w:val="24"/>
-        </w:rPr>
-        <w:t xml:space="preserve">Les membres effectifs. </w:t>
-      </w:r>
-    </w:p>
-    <w:p>
-      <w:pPr>
-        <w:rPr>
-          <w:rFonts w:ascii="Times New Roman" w:hAnsi="Times New Roman" w:cs="Times New Roman"/>
-          <w:szCs w:val="24"/>
-        </w:rPr>
-      </w:pPr>
-      <w:r>
-        <w:rPr>
-          <w:rFonts w:ascii="Times New Roman" w:hAnsi="Times New Roman" w:cs="Times New Roman"/>
-          <w:color w:val="auto"/>
-          <w:szCs w:val="24"/>
-        </w:rPr>
-        <w:br/>
-      </w:r>
-      <w:r>
-        <w:rPr>
-          <w:rFonts w:ascii="Times New Roman" w:hAnsi="Times New Roman" w:cs="Times New Roman"/>
-          <w:szCs w:val="24"/>
-        </w:rPr>
-        <w:t>Les statuts, droits et devoirs relatifs aux différents membres de l’ASBL sont définis dans la section s’y afférant (“Titre III - Membres”).</w:t>
-      </w:r>
-    </w:p>
-    <w:p>
-      <w:pPr>
-        <w:rPr>
-          <w:rFonts w:ascii="Times New Roman" w:hAnsi="Times New Roman" w:cs="Times New Roman"/>
-          <w:szCs w:val="24"/>
-        </w:rPr>
-      </w:pPr>
     </w:p>
     <w:p>
       <w:pPr>
         <w:pStyle w:val="Heading1"/>
       </w:pPr>
-      <w:bookmarkStart w:id="2" w:name="_Toc442539919"/>
+      <w:bookmarkStart w:id="2" w:name="_Toc452562874"/>
       <w:r>
         <w:t>Mode d'emploi du Ropi</w:t>
       </w:r>
@@ -3094,11 +3056,13 @@
         <w:pStyle w:val="NormalWeb"/>
         <w:spacing w:before="0" w:beforeAutospacing="0" w:after="0" w:afterAutospacing="0"/>
         <w:rPr>
-          <w:color w:val="000000"/>
-        </w:rPr>
-      </w:pPr>
-      <w:r>
-        <w:rPr>
+          <w:rFonts w:ascii="Source Sans Pro Light" w:hAnsi="Source Sans Pro Light"/>
+          <w:color w:val="000000"/>
+        </w:rPr>
+      </w:pPr>
+      <w:r>
+        <w:rPr>
+          <w:rFonts w:ascii="Source Sans Pro Light" w:hAnsi="Source Sans Pro Light"/>
           <w:color w:val="000000"/>
         </w:rPr>
         <w:t>Art #</w:t>
@@ -3109,6 +3073,7 @@
         <w:pStyle w:val="NormalWeb"/>
         <w:spacing w:before="0" w:beforeAutospacing="0" w:after="0" w:afterAutospacing="0"/>
         <w:rPr>
+          <w:rFonts w:ascii="Source Sans Pro Light" w:hAnsi="Source Sans Pro Light"/>
           <w:color w:val="000000"/>
         </w:rPr>
       </w:pPr>
@@ -3121,8 +3086,14 @@
           <w:numId w:val="4"/>
         </w:numPr>
         <w:spacing w:before="0" w:beforeAutospacing="0" w:after="0" w:afterAutospacing="0"/>
-      </w:pPr>
-      <w:r>
+        <w:rPr>
+          <w:rFonts w:ascii="Source Sans Pro Light" w:hAnsi="Source Sans Pro Light"/>
+        </w:rPr>
+      </w:pPr>
+      <w:r>
+        <w:rPr>
+          <w:rFonts w:ascii="Source Sans Pro Light" w:hAnsi="Source Sans Pro Light"/>
+        </w:rPr>
         <w:t>Le Ropi a une valeur nominale en parité avec l’euro (1 Ropi = 1 euro). Seule l’assemblée générale est à même de modifier cette valeur.</w:t>
       </w:r>
     </w:p>
@@ -3134,8 +3105,14 @@
           <w:numId w:val="4"/>
         </w:numPr>
         <w:spacing w:before="0" w:beforeAutospacing="0" w:after="0" w:afterAutospacing="0"/>
-      </w:pPr>
-      <w:r>
+        <w:rPr>
+          <w:rFonts w:ascii="Source Sans Pro Light" w:hAnsi="Source Sans Pro Light"/>
+        </w:rPr>
+      </w:pPr>
+      <w:r>
+        <w:rPr>
+          <w:rFonts w:ascii="Source Sans Pro Light" w:hAnsi="Source Sans Pro Light"/>
+        </w:rPr>
         <w:t xml:space="preserve">Les Ropi peuvent être échangés en ligne (site internet Ropi) contre des euros,  moyennant le paiement des divers frais administratifs et de livraison, ou auprès de tout possesseur de Ropi, et particulièrement auprès des commerces membres de l’ASBL (référencés sur le site internet) sans frais supplémentaires. </w:t>
       </w:r>
     </w:p>
@@ -3147,8 +3124,15 @@
           <w:numId w:val="4"/>
         </w:numPr>
         <w:spacing w:before="0" w:beforeAutospacing="0" w:after="0" w:afterAutospacing="0"/>
-      </w:pPr>
-      <w:r>
+        <w:rPr>
+          <w:rFonts w:ascii="Source Sans Pro Light" w:hAnsi="Source Sans Pro Light"/>
+        </w:rPr>
+      </w:pPr>
+      <w:r>
+        <w:rPr>
+          <w:rFonts w:ascii="Source Sans Pro Light" w:hAnsi="Source Sans Pro Light"/>
+        </w:rPr>
+        <w:lastRenderedPageBreak/>
         <w:t>Les usagers du Ropi sont libres d’échanger leurs Ropi à une valeur inférieure à celle fixée par l’AG et ce, notamment, à des fins promotionnelles, de fidélisation, etc.</w:t>
       </w:r>
     </w:p>
@@ -3160,9 +3144,14 @@
           <w:numId w:val="4"/>
         </w:numPr>
         <w:spacing w:before="0" w:beforeAutospacing="0" w:after="0" w:afterAutospacing="0"/>
-      </w:pPr>
-      <w:r>
-        <w:lastRenderedPageBreak/>
+        <w:rPr>
+          <w:rFonts w:ascii="Source Sans Pro Light" w:hAnsi="Source Sans Pro Light"/>
+        </w:rPr>
+      </w:pPr>
+      <w:r>
+        <w:rPr>
+          <w:rFonts w:ascii="Source Sans Pro Light" w:hAnsi="Source Sans Pro Light"/>
+        </w:rPr>
         <w:t>Le Ropi est utilisé par les clients/usagers en règlement des produits/services proposés habituellement par les membres des collèges des commerçants (1) et des associations (2) dans le cadre de leurs activités. Cependant, il n’est pas nécessaire d’être membre de l’ASBL pour accepter et/ou utiliser le Ropi.</w:t>
       </w:r>
     </w:p>
@@ -3174,14 +3163,26 @@
           <w:numId w:val="4"/>
         </w:numPr>
         <w:spacing w:before="0" w:beforeAutospacing="0" w:after="0" w:afterAutospacing="0"/>
-      </w:pPr>
-      <w:r>
+        <w:rPr>
+          <w:rFonts w:ascii="Source Sans Pro Light" w:hAnsi="Source Sans Pro Light"/>
+        </w:rPr>
+      </w:pPr>
+      <w:r>
+        <w:rPr>
+          <w:rFonts w:ascii="Source Sans Pro Light" w:hAnsi="Source Sans Pro Light"/>
+        </w:rPr>
         <w:t xml:space="preserve">Seuls les membres des collèges 1 et 2, détenteurs de l’agrément accordé par l’ASBL et signataires d’une convention avec celle-ci, sont habilités </w:t>
       </w:r>
       <w:r>
+        <w:rPr>
+          <w:rFonts w:ascii="Source Sans Pro Light" w:hAnsi="Source Sans Pro Light"/>
+        </w:rPr>
         <w:t xml:space="preserve">à reconvertir des Ropi en euros. </w:t>
       </w:r>
       <w:r>
+        <w:rPr>
+          <w:rFonts w:ascii="Source Sans Pro Light" w:hAnsi="Source Sans Pro Light"/>
+        </w:rPr>
         <w:t>Ces membres sont signalés sur notre site internet et permettent l’échange des Ropi en euros moyennant un taux de conversion de 5% (ex : 100 Ropi -&gt; 95 euros).</w:t>
       </w:r>
     </w:p>
@@ -3193,8 +3194,14 @@
           <w:numId w:val="4"/>
         </w:numPr>
         <w:spacing w:before="0" w:beforeAutospacing="0" w:after="0" w:afterAutospacing="0"/>
-      </w:pPr>
-      <w:r>
+        <w:rPr>
+          <w:rFonts w:ascii="Source Sans Pro Light" w:hAnsi="Source Sans Pro Light"/>
+        </w:rPr>
+      </w:pPr>
+      <w:r>
+        <w:rPr>
+          <w:rFonts w:ascii="Source Sans Pro Light" w:hAnsi="Source Sans Pro Light"/>
+        </w:rPr>
         <w:t>En cas de difficulté d’écoulement des Ropi pour un membre du collège 1 ou 2, il convient à ce membre de se manifester auprès de son ambassadeur ou, à défaut, directement auprès de l’ASBL. Si, endéans 2 semaines après le signalement, le membre a toujours des difficultés à écouler ses Ropi, une dérogation lui sera attribuée sous condition par les membres du CA :</w:t>
       </w:r>
     </w:p>
@@ -3207,8 +3214,14 @@
         </w:numPr>
         <w:spacing w:before="0" w:beforeAutospacing="0" w:after="0" w:afterAutospacing="0"/>
         <w:ind w:left="1080" w:hanging="360"/>
-      </w:pPr>
-      <w:r>
+        <w:rPr>
+          <w:rFonts w:ascii="Source Sans Pro Light" w:hAnsi="Source Sans Pro Light"/>
+        </w:rPr>
+      </w:pPr>
+      <w:r>
+        <w:rPr>
+          <w:rFonts w:ascii="Source Sans Pro Light" w:hAnsi="Source Sans Pro Light"/>
+        </w:rPr>
         <w:t>Cette dérogation permettra au membre d’échanger ses Ropi en euros à sans pénalité de reconversion (taux de conversion à 0%) et uniquement pour des montants de transaction de 100 Ropi (Collège 1) ou 200 Ropi (Collège 2).</w:t>
       </w:r>
     </w:p>
@@ -3221,14 +3234,26 @@
         </w:numPr>
         <w:spacing w:before="0" w:beforeAutospacing="0" w:after="0" w:afterAutospacing="0"/>
         <w:ind w:left="1080" w:hanging="360"/>
-      </w:pPr>
-      <w:r>
+        <w:rPr>
+          <w:rFonts w:ascii="Source Sans Pro Light" w:hAnsi="Source Sans Pro Light"/>
+        </w:rPr>
+      </w:pPr>
+      <w:r>
+        <w:rPr>
+          <w:rFonts w:ascii="Source Sans Pro Light" w:hAnsi="Source Sans Pro Light"/>
+        </w:rPr>
         <w:t xml:space="preserve">Cette dérogation peut être refusée si le CA estime que le membre n’a pas tout mis en </w:t>
       </w:r>
       <w:r>
+        <w:rPr>
+          <w:rFonts w:ascii="Source Sans Pro Light" w:hAnsi="Source Sans Pro Light"/>
+        </w:rPr>
         <w:t>œuvre</w:t>
       </w:r>
       <w:r>
+        <w:rPr>
+          <w:rFonts w:ascii="Source Sans Pro Light" w:hAnsi="Source Sans Pro Light"/>
+        </w:rPr>
         <w:t xml:space="preserve"> pour favoriser la circularité de la monnaie.</w:t>
       </w:r>
     </w:p>
@@ -3241,12 +3266,19 @@
         </w:numPr>
         <w:spacing w:before="0" w:beforeAutospacing="0" w:after="0" w:afterAutospacing="0"/>
         <w:ind w:left="1080" w:hanging="360"/>
-      </w:pPr>
-      <w:r>
+        <w:rPr>
+          <w:rFonts w:ascii="Source Sans Pro Light" w:hAnsi="Source Sans Pro Light"/>
+        </w:rPr>
+      </w:pPr>
+      <w:r>
+        <w:rPr>
+          <w:rFonts w:ascii="Source Sans Pro Light" w:hAnsi="Source Sans Pro Light"/>
+        </w:rPr>
         <w:t xml:space="preserve">En cas de dérogation refusée par le CA, le membre devra d’office rendre compte à l’AG qui statuera </w:t>
       </w:r>
       <w:r>
         <w:rPr>
+          <w:rFonts w:ascii="Source Sans Pro Light" w:hAnsi="Source Sans Pro Light"/>
           <w:i/>
           <w:iCs/>
         </w:rPr>
@@ -3262,8 +3294,14 @@
         </w:numPr>
         <w:spacing w:before="0" w:beforeAutospacing="0" w:after="0" w:afterAutospacing="0"/>
         <w:ind w:left="360" w:hanging="360"/>
-      </w:pPr>
-      <w:r>
+        <w:rPr>
+          <w:rFonts w:ascii="Source Sans Pro Light" w:hAnsi="Source Sans Pro Light"/>
+        </w:rPr>
+      </w:pPr>
+      <w:r>
+        <w:rPr>
+          <w:rFonts w:ascii="Source Sans Pro Light" w:hAnsi="Source Sans Pro Light"/>
+        </w:rPr>
         <w:t>Les membres des collèges 1 et 2 favoriseront toute action permettant de faire circuler le Ropi. Ces actions comprennent notamment :</w:t>
       </w:r>
     </w:p>
@@ -3277,8 +3315,14 @@
         <w:spacing w:before="0" w:beforeAutospacing="0" w:after="0" w:afterAutospacing="0"/>
         <w:jc w:val="both"/>
         <w:textAlignment w:val="baseline"/>
-      </w:pPr>
-      <w:r>
+        <w:rPr>
+          <w:rFonts w:ascii="Source Sans Pro Light" w:hAnsi="Source Sans Pro Light"/>
+        </w:rPr>
+      </w:pPr>
+      <w:r>
+        <w:rPr>
+          <w:rFonts w:ascii="Source Sans Pro Light" w:hAnsi="Source Sans Pro Light"/>
+        </w:rPr>
         <w:t xml:space="preserve">Acheter un repas de réunion d'affaire en Ropi </w:t>
       </w:r>
     </w:p>
@@ -3292,8 +3336,14 @@
         <w:spacing w:before="0" w:beforeAutospacing="0" w:after="0" w:afterAutospacing="0"/>
         <w:jc w:val="both"/>
         <w:textAlignment w:val="baseline"/>
-      </w:pPr>
-      <w:r>
+        <w:rPr>
+          <w:rFonts w:ascii="Source Sans Pro Light" w:hAnsi="Source Sans Pro Light"/>
+        </w:rPr>
+      </w:pPr>
+      <w:r>
+        <w:rPr>
+          <w:rFonts w:ascii="Source Sans Pro Light" w:hAnsi="Source Sans Pro Light"/>
+        </w:rPr>
         <w:t>Reprendre les Ropi de sa caisse et les dépenser à titre personnel (loisirs, culture, achats dans les commerces locaux, ...)</w:t>
       </w:r>
     </w:p>
@@ -3307,8 +3357,14 @@
         <w:spacing w:before="0" w:beforeAutospacing="0" w:after="0" w:afterAutospacing="0"/>
         <w:jc w:val="both"/>
         <w:textAlignment w:val="baseline"/>
-      </w:pPr>
-      <w:r>
+        <w:rPr>
+          <w:rFonts w:ascii="Source Sans Pro Light" w:hAnsi="Source Sans Pro Light"/>
+        </w:rPr>
+      </w:pPr>
+      <w:r>
+        <w:rPr>
+          <w:rFonts w:ascii="Source Sans Pro Light" w:hAnsi="Source Sans Pro Light"/>
+        </w:rPr>
         <w:t>Echanger les Ropi avec une personne en faisant la demande et/ou proposer de rendre la monnaie en Ropi lors d’une transaction</w:t>
       </w:r>
     </w:p>
@@ -3322,8 +3378,14 @@
         <w:spacing w:before="0" w:beforeAutospacing="0" w:after="0" w:afterAutospacing="0"/>
         <w:jc w:val="both"/>
         <w:textAlignment w:val="baseline"/>
-      </w:pPr>
-      <w:r>
+        <w:rPr>
+          <w:rFonts w:ascii="Source Sans Pro Light" w:hAnsi="Source Sans Pro Light"/>
+        </w:rPr>
+      </w:pPr>
+      <w:r>
+        <w:rPr>
+          <w:rFonts w:ascii="Source Sans Pro Light" w:hAnsi="Source Sans Pro Light"/>
+        </w:rPr>
         <w:t>Payer ses fournisseurs en Ropi</w:t>
       </w:r>
     </w:p>
@@ -3337,14 +3399,26 @@
         <w:spacing w:before="0" w:beforeAutospacing="0" w:after="0" w:afterAutospacing="0"/>
         <w:jc w:val="both"/>
         <w:textAlignment w:val="baseline"/>
-      </w:pPr>
-      <w:r>
+        <w:rPr>
+          <w:rFonts w:ascii="Source Sans Pro Light" w:hAnsi="Source Sans Pro Light"/>
+        </w:rPr>
+      </w:pPr>
+      <w:r>
+        <w:rPr>
+          <w:rFonts w:ascii="Source Sans Pro Light" w:hAnsi="Source Sans Pro Light"/>
+        </w:rPr>
         <w:t xml:space="preserve">Se rendre des services entre </w:t>
       </w:r>
       <w:r>
+        <w:rPr>
+          <w:rFonts w:ascii="Source Sans Pro Light" w:hAnsi="Source Sans Pro Light"/>
+        </w:rPr>
         <w:t>commerçants</w:t>
       </w:r>
       <w:r>
+        <w:rPr>
+          <w:rFonts w:ascii="Source Sans Pro Light" w:hAnsi="Source Sans Pro Light"/>
+        </w:rPr>
         <w:t xml:space="preserve">, </w:t>
       </w:r>
     </w:p>
@@ -3358,11 +3432,20 @@
         <w:spacing w:before="0" w:beforeAutospacing="0" w:after="0" w:afterAutospacing="0"/>
         <w:jc w:val="both"/>
         <w:textAlignment w:val="baseline"/>
-      </w:pPr>
-      <w:r>
+        <w:rPr>
+          <w:rFonts w:ascii="Source Sans Pro Light" w:hAnsi="Source Sans Pro Light"/>
+        </w:rPr>
+      </w:pPr>
+      <w:r>
+        <w:rPr>
+          <w:rFonts w:ascii="Source Sans Pro Light" w:hAnsi="Source Sans Pro Light"/>
+        </w:rPr>
         <w:t>Rééquilibrer</w:t>
       </w:r>
       <w:r>
+        <w:rPr>
+          <w:rFonts w:ascii="Source Sans Pro Light" w:hAnsi="Source Sans Pro Light"/>
+        </w:rPr>
         <w:t xml:space="preserve"> les caisses entre commerçants,</w:t>
       </w:r>
     </w:p>
@@ -3376,8 +3459,14 @@
         <w:spacing w:before="0" w:beforeAutospacing="0" w:after="0" w:afterAutospacing="0"/>
         <w:jc w:val="both"/>
         <w:textAlignment w:val="baseline"/>
-      </w:pPr>
-      <w:r>
+        <w:rPr>
+          <w:rFonts w:ascii="Source Sans Pro Light" w:hAnsi="Source Sans Pro Light"/>
+        </w:rPr>
+      </w:pPr>
+      <w:r>
+        <w:rPr>
+          <w:rFonts w:ascii="Source Sans Pro Light" w:hAnsi="Source Sans Pro Light"/>
+        </w:rPr>
         <w:t>Offrir des Ropi en guise de ristournes et/ou offres promotionnelles</w:t>
       </w:r>
     </w:p>
@@ -3391,8 +3480,14 @@
         <w:spacing w:before="0" w:beforeAutospacing="0" w:after="0" w:afterAutospacing="0"/>
         <w:jc w:val="both"/>
         <w:textAlignment w:val="baseline"/>
-      </w:pPr>
-      <w:r>
+        <w:rPr>
+          <w:rFonts w:ascii="Source Sans Pro Light" w:hAnsi="Source Sans Pro Light"/>
+        </w:rPr>
+      </w:pPr>
+      <w:r>
+        <w:rPr>
+          <w:rFonts w:ascii="Source Sans Pro Light" w:hAnsi="Source Sans Pro Light"/>
+        </w:rPr>
         <w:t>Les membres des collèges 1 et 2 s’engagent à accepter au maximum les paiements en Ropi.</w:t>
       </w:r>
     </w:p>
@@ -3406,8 +3501,14 @@
         <w:spacing w:before="0" w:beforeAutospacing="0" w:after="0" w:afterAutospacing="0"/>
         <w:jc w:val="both"/>
         <w:textAlignment w:val="baseline"/>
-      </w:pPr>
-      <w:r>
+        <w:rPr>
+          <w:rFonts w:ascii="Source Sans Pro Light" w:hAnsi="Source Sans Pro Light"/>
+        </w:rPr>
+      </w:pPr>
+      <w:r>
+        <w:rPr>
+          <w:rFonts w:ascii="Source Sans Pro Light" w:hAnsi="Source Sans Pro Light"/>
+        </w:rPr>
         <w:t xml:space="preserve">Lors d’une transaction, les membres des collèges 1 ou 2 rendront préférentiellement leur monnaie en Ropi </w:t>
       </w:r>
     </w:p>
@@ -3421,8 +3522,14 @@
         <w:spacing w:before="0" w:beforeAutospacing="0" w:after="0" w:afterAutospacing="0"/>
         <w:jc w:val="both"/>
         <w:textAlignment w:val="baseline"/>
-      </w:pPr>
-      <w:r>
+        <w:rPr>
+          <w:rFonts w:ascii="Source Sans Pro Light" w:hAnsi="Source Sans Pro Light"/>
+        </w:rPr>
+      </w:pPr>
+      <w:r>
+        <w:rPr>
+          <w:rFonts w:ascii="Source Sans Pro Light" w:hAnsi="Source Sans Pro Light"/>
+        </w:rPr>
         <w:t>Les Ropi émis peuvent indiquer une valeur faciale de : 0.5, 1, 5, 10 Ropi, sont numérotés de manière unique et font l’objet d’un suivi billet par billet.</w:t>
       </w:r>
     </w:p>
@@ -3436,8 +3543,14 @@
         <w:spacing w:before="0" w:beforeAutospacing="0" w:after="0" w:afterAutospacing="0"/>
         <w:jc w:val="both"/>
         <w:textAlignment w:val="baseline"/>
-      </w:pPr>
-      <w:r>
+        <w:rPr>
+          <w:rFonts w:ascii="Source Sans Pro Light" w:hAnsi="Source Sans Pro Light"/>
+        </w:rPr>
+      </w:pPr>
+      <w:r>
+        <w:rPr>
+          <w:rFonts w:ascii="Source Sans Pro Light" w:hAnsi="Source Sans Pro Light"/>
+        </w:rPr>
         <w:t>Les membres des collèges 1 et 2 devront faire la promotion du Ropi dans le(s) lieu(x) où ils exercent leurs activités. Sur simple demande, l’ASBL mettra à disposition du matériel de communication (autocollant, folder, ...).  </w:t>
       </w:r>
     </w:p>
@@ -3451,21 +3564,38 @@
         <w:spacing w:before="0" w:beforeAutospacing="0" w:after="0" w:afterAutospacing="0"/>
         <w:jc w:val="both"/>
         <w:textAlignment w:val="baseline"/>
-      </w:pPr>
-      <w:r>
+        <w:rPr>
+          <w:rFonts w:ascii="Source Sans Pro Light" w:hAnsi="Source Sans Pro Light"/>
+        </w:rPr>
+      </w:pPr>
+      <w:r>
+        <w:rPr>
+          <w:rFonts w:ascii="Source Sans Pro Light" w:hAnsi="Source Sans Pro Light"/>
+        </w:rPr>
         <w:t>La liste des membres des collèges 1 et 2 figure dans le catalogue Ropi, qui est consultable sur internet (</w:t>
       </w:r>
       <w:hyperlink r:id="rId15" w:history="1">
         <w:r>
           <w:rPr>
             <w:rStyle w:val="Hyperlink"/>
+            <w:rFonts w:ascii="Source Sans Pro Light" w:hAnsi="Source Sans Pro Light"/>
             <w:color w:val="auto"/>
           </w:rPr>
           <w:t>www.ropi.be</w:t>
         </w:r>
       </w:hyperlink>
       <w:r>
-        <w:t xml:space="preserve">). Ce catalogue est actualisé annuellement et disponible auprès de chaque membre des collèges 1 et 2. Tout usager individuel peut également en faire la demande. </w:t>
+        <w:rPr>
+          <w:rFonts w:ascii="Source Sans Pro Light" w:hAnsi="Source Sans Pro Light"/>
+        </w:rPr>
+        <w:t xml:space="preserve">). Ce catalogue est actualisé annuellement et </w:t>
+      </w:r>
+      <w:r>
+        <w:rPr>
+          <w:rFonts w:ascii="Source Sans Pro Light" w:hAnsi="Source Sans Pro Light"/>
+        </w:rPr>
+        <w:lastRenderedPageBreak/>
+        <w:t xml:space="preserve">disponible auprès de chaque membre des collèges 1 et 2. Tout usager individuel peut également en faire la demande. </w:t>
       </w:r>
     </w:p>
     <w:p>
@@ -3478,28 +3608,24 @@
         <w:spacing w:before="0" w:beforeAutospacing="0" w:after="0" w:afterAutospacing="0"/>
         <w:jc w:val="both"/>
         <w:textAlignment w:val="baseline"/>
-      </w:pPr>
-      <w:r>
+        <w:rPr>
+          <w:rFonts w:ascii="Source Sans Pro Light" w:hAnsi="Source Sans Pro Light"/>
+        </w:rPr>
+      </w:pPr>
+      <w:r>
+        <w:rPr>
+          <w:rFonts w:ascii="Source Sans Pro Light" w:hAnsi="Source Sans Pro Light"/>
+        </w:rPr>
         <w:t>Tout système de fidélité et/ou promotionnel déjà en vigueur sera utilisé sans discrimination lors de règlements en  Ropi.</w:t>
       </w:r>
     </w:p>
     <w:p/>
     <w:p>
       <w:pPr>
-        <w:spacing w:after="200"/>
-        <w:jc w:val="left"/>
-      </w:pPr>
-      <w:r>
-        <w:br w:type="page"/>
-      </w:r>
-    </w:p>
-    <w:p>
-      <w:pPr>
         <w:pStyle w:val="Heading1"/>
       </w:pPr>
-      <w:bookmarkStart w:id="3" w:name="_Toc442539920"/>
-      <w:r>
-        <w:lastRenderedPageBreak/>
+      <w:bookmarkStart w:id="3" w:name="_Toc452562875"/>
+      <w:r>
         <w:t>Le Règlement d'Ordre Intérieur (ROI)</w:t>
       </w:r>
       <w:bookmarkEnd w:id="3"/>
@@ -3508,7 +3634,7 @@
       <w:pPr>
         <w:pStyle w:val="Heading2"/>
       </w:pPr>
-      <w:bookmarkStart w:id="4" w:name="_Toc442539921"/>
+      <w:bookmarkStart w:id="4" w:name="_Toc452562876"/>
       <w:r>
         <w:t>Territoire</w:t>
       </w:r>
@@ -3523,9 +3649,13 @@
         <w:spacing w:before="0" w:beforeAutospacing="0" w:after="0" w:afterAutospacing="0"/>
         <w:ind w:firstLine="720"/>
         <w:jc w:val="both"/>
-      </w:pPr>
-      <w:r>
-        <w:rPr>
+        <w:rPr>
+          <w:rFonts w:ascii="Source Sans Pro" w:hAnsi="Source Sans Pro" w:cs="Consolas"/>
+        </w:rPr>
+      </w:pPr>
+      <w:r>
+        <w:rPr>
+          <w:rFonts w:ascii="Source Sans Pro" w:hAnsi="Source Sans Pro" w:cs="Consolas"/>
           <w:color w:val="000000"/>
         </w:rPr>
         <w:t>Le territoire d’utilisation du Ropi est limité, à défaut d’existence de projets locaux, aux communes de Mons-Borinage (Boussu, Colfontaine, Dour, Frameries, Hensies, Honnelles, Jurbise, Lens, Mons, Quaregnon, Quévy, Quiévrain, Saint-Ghislain) avec une certaine souplesse concernant les communes limitrophes, sans pour autant se couper de possibles partenariats avec d’autres monnaies complémentaires.</w:t>
@@ -3536,7 +3666,7 @@
       <w:pPr>
         <w:pStyle w:val="Heading2"/>
       </w:pPr>
-      <w:bookmarkStart w:id="5" w:name="_Toc442539922"/>
+      <w:bookmarkStart w:id="5" w:name="_Toc452562877"/>
       <w:r>
         <w:t xml:space="preserve">Secteurs </w:t>
       </w:r>
@@ -3551,21 +3681,27 @@
         <w:spacing w:before="0" w:beforeAutospacing="0" w:after="0" w:afterAutospacing="0"/>
         <w:ind w:firstLine="720"/>
         <w:jc w:val="both"/>
-      </w:pPr>
-      <w:r>
-        <w:rPr>
+        <w:rPr>
+          <w:rFonts w:ascii="Source Sans Pro" w:hAnsi="Source Sans Pro"/>
+        </w:rPr>
+      </w:pPr>
+      <w:r>
+        <w:rPr>
+          <w:rFonts w:ascii="Source Sans Pro" w:hAnsi="Source Sans Pro"/>
           <w:color w:val="000000"/>
         </w:rPr>
         <w:t xml:space="preserve">L’utilisation du Ropi s’applique à tous les secteurs d’activité pour autant que chaque </w:t>
       </w:r>
       <w:r>
         <w:rPr>
+          <w:rFonts w:ascii="Source Sans Pro" w:hAnsi="Source Sans Pro"/>
           <w:color w:val="000000"/>
         </w:rPr>
         <w:t>entité</w:t>
       </w:r>
       <w:r>
         <w:rPr>
+          <w:rFonts w:ascii="Source Sans Pro" w:hAnsi="Source Sans Pro"/>
           <w:color w:val="000000"/>
         </w:rPr>
         <w:t xml:space="preserve"> commerciale respecte les critères d’adhésion de l’ASBL Ropi fixés par le ROI et la clé de détermination.  </w:t>
@@ -3576,7 +3712,7 @@
       <w:pPr>
         <w:pStyle w:val="Heading2"/>
       </w:pPr>
-      <w:bookmarkStart w:id="6" w:name="_Toc442539923"/>
+      <w:bookmarkStart w:id="6" w:name="_Toc452562878"/>
       <w:r>
         <w:t xml:space="preserve">Adhésion des membres de </w:t>
       </w:r>
@@ -3594,9 +3730,13 @@
         <w:spacing w:before="0" w:beforeAutospacing="0" w:after="0" w:afterAutospacing="0"/>
         <w:ind w:firstLine="720"/>
         <w:jc w:val="both"/>
-      </w:pPr>
-      <w:r>
-        <w:rPr>
+        <w:rPr>
+          <w:rFonts w:ascii="Source Sans Pro" w:hAnsi="Source Sans Pro"/>
+        </w:rPr>
+      </w:pPr>
+      <w:r>
+        <w:rPr>
+          <w:rFonts w:ascii="Source Sans Pro" w:hAnsi="Source Sans Pro"/>
           <w:color w:val="000000"/>
         </w:rPr>
         <w:t>Les membres candidats se feront connaitre auprès de l’association préférentiellement via inscription sur le site Internet de l’association (www.ropi.be). Ils pourront également adresser par voie postale ou électronique le formulaire ad hoc (disponible sur simple demande) au siège de l’association.</w:t>
@@ -3609,32 +3749,71 @@
         <w:spacing w:before="0" w:beforeAutospacing="0" w:after="0" w:afterAutospacing="0"/>
         <w:ind w:firstLine="720"/>
         <w:jc w:val="both"/>
-      </w:pPr>
-      <w:r>
-        <w:rPr>
+        <w:rPr>
+          <w:rFonts w:ascii="Source Sans Pro" w:hAnsi="Source Sans Pro"/>
+        </w:rPr>
+      </w:pPr>
+      <w:r>
+        <w:rPr>
+          <w:rFonts w:ascii="Source Sans Pro" w:hAnsi="Source Sans Pro"/>
           <w:color w:val="000000"/>
         </w:rPr>
         <w:t>La demande d’a</w:t>
       </w:r>
       <w:r>
         <w:rPr>
+          <w:rFonts w:ascii="Source Sans Pro" w:hAnsi="Source Sans Pro"/>
           <w:color w:val="000000"/>
         </w:rPr>
         <w:t>dhésion</w:t>
       </w:r>
       <w:r>
         <w:rPr>
+          <w:rFonts w:ascii="Source Sans Pro" w:hAnsi="Source Sans Pro"/>
           <w:color w:val="000000"/>
         </w:rPr>
         <w:t xml:space="preserve"> comprend l'acceptation explicite du candidat au mode d’emploi du Ropi et du règlement d’ordre intérieur de l’ASBL Ropi, </w:t>
       </w:r>
       <w:r>
-        <w:t>ainsi que pour le c</w:t>
-      </w:r>
-      <w:r>
-        <w:t xml:space="preserve">ollège 2, </w:t>
-      </w:r>
-      <w:r>
+        <w:rPr>
+          <w:rFonts w:ascii="Source Sans Pro" w:hAnsi="Source Sans Pro"/>
+        </w:rPr>
+        <w:t>ainsi que pour le</w:t>
+      </w:r>
+      <w:r>
+        <w:rPr>
+          <w:rFonts w:ascii="Source Sans Pro" w:hAnsi="Source Sans Pro"/>
+        </w:rPr>
+        <w:t>s</w:t>
+      </w:r>
+      <w:r>
+        <w:rPr>
+          <w:rFonts w:ascii="Source Sans Pro" w:hAnsi="Source Sans Pro"/>
+        </w:rPr>
+        <w:t xml:space="preserve"> c</w:t>
+      </w:r>
+      <w:r>
+        <w:rPr>
+          <w:rFonts w:ascii="Source Sans Pro" w:hAnsi="Source Sans Pro"/>
+        </w:rPr>
+        <w:t>ollège</w:t>
+      </w:r>
+      <w:r>
+        <w:rPr>
+          <w:rFonts w:ascii="Source Sans Pro" w:hAnsi="Source Sans Pro"/>
+        </w:rPr>
+        <w:t>s 1 et</w:t>
+      </w:r>
+      <w:r>
+        <w:rPr>
+          <w:rFonts w:ascii="Source Sans Pro" w:hAnsi="Source Sans Pro"/>
+        </w:rPr>
+        <w:t xml:space="preserve"> 2, </w:t>
+      </w:r>
+      <w:r>
+        <w:rPr>
+          <w:rFonts w:ascii="Source Sans Pro" w:hAnsi="Source Sans Pro"/>
+        </w:rPr>
         <w:t>une convention par le ou la représentant(e) de la structure demanderesse.</w:t>
       </w:r>
     </w:p>
@@ -3645,21 +3824,27 @@
         <w:spacing w:before="0" w:beforeAutospacing="0" w:after="0" w:afterAutospacing="0"/>
         <w:ind w:firstLine="720"/>
         <w:jc w:val="both"/>
-      </w:pPr>
-      <w:r>
-        <w:rPr>
+        <w:rPr>
+          <w:rFonts w:ascii="Source Sans Pro" w:hAnsi="Source Sans Pro"/>
+        </w:rPr>
+      </w:pPr>
+      <w:r>
+        <w:rPr>
+          <w:rFonts w:ascii="Source Sans Pro" w:hAnsi="Source Sans Pro"/>
           <w:color w:val="000000"/>
         </w:rPr>
         <w:t xml:space="preserve">Toute demande </w:t>
       </w:r>
       <w:r>
         <w:rPr>
+          <w:rFonts w:ascii="Source Sans Pro" w:hAnsi="Source Sans Pro"/>
           <w:color w:val="000000"/>
         </w:rPr>
         <w:t>d'adhésion</w:t>
       </w:r>
       <w:r>
         <w:rPr>
+          <w:rFonts w:ascii="Source Sans Pro" w:hAnsi="Source Sans Pro"/>
           <w:color w:val="000000"/>
         </w:rPr>
         <w:t xml:space="preserve"> sera instruite par le conseil d’administration qui rendra sa décision endéans les deux semaines après la date de dépôt de la demande et la bonne réception de la cotisation de 15 euros ou 10 Ropi. </w:t>
@@ -3672,9 +3857,13 @@
         <w:spacing w:before="0" w:beforeAutospacing="0" w:after="0" w:afterAutospacing="0"/>
         <w:ind w:firstLine="720"/>
         <w:jc w:val="both"/>
-      </w:pPr>
-      <w:r>
-        <w:rPr>
+        <w:rPr>
+          <w:rFonts w:ascii="Source Sans Pro" w:hAnsi="Source Sans Pro"/>
+        </w:rPr>
+      </w:pPr>
+      <w:r>
+        <w:rPr>
+          <w:rFonts w:ascii="Source Sans Pro" w:hAnsi="Source Sans Pro"/>
           <w:color w:val="000000"/>
         </w:rPr>
         <w:t>L’agrément définitif sera accordé par l’assemblée générale suivant la date de l'aval du CA. Le nouveau membre admis pourra bénéficier à titre temporaire de son droit au rédimage entre la date d’acceptation du CA et de l’AG, en l’attente de la décision définitive de l’AG.</w:t>
@@ -3687,36 +3876,52 @@
         <w:spacing w:before="0" w:beforeAutospacing="0" w:after="0" w:afterAutospacing="0"/>
         <w:ind w:firstLine="720"/>
         <w:jc w:val="both"/>
-      </w:pPr>
-      <w:r>
-        <w:rPr>
+        <w:rPr>
+          <w:rFonts w:ascii="Source Sans Pro" w:hAnsi="Source Sans Pro"/>
+        </w:rPr>
+      </w:pPr>
+      <w:r>
+        <w:rPr>
+          <w:rFonts w:ascii="Source Sans Pro" w:hAnsi="Source Sans Pro"/>
           <w:color w:val="000000"/>
         </w:rPr>
         <w:t>L'ASBL se voulant la plus participative possible</w:t>
       </w:r>
       <w:r>
         <w:rPr>
+          <w:rFonts w:ascii="Source Sans Pro" w:hAnsi="Source Sans Pro"/>
           <w:color w:val="000000"/>
         </w:rPr>
         <w:t xml:space="preserve">, </w:t>
       </w:r>
       <w:r>
         <w:rPr>
+          <w:rFonts w:ascii="Source Sans Pro" w:hAnsi="Source Sans Pro"/>
           <w:color w:val="000000"/>
         </w:rPr>
         <w:t xml:space="preserve">le CA peut décider de prévoir des facilités de paiement pour les personnes </w:t>
       </w:r>
       <w:r>
+        <w:rPr>
+          <w:rFonts w:ascii="Source Sans Pro" w:hAnsi="Source Sans Pro"/>
+        </w:rPr>
         <w:t>ne disposant pas d</w:t>
       </w:r>
       <w:r>
+        <w:rPr>
+          <w:rFonts w:ascii="Source Sans Pro" w:hAnsi="Source Sans Pro"/>
+        </w:rPr>
         <w:t>es ressources financières</w:t>
       </w:r>
       <w:r>
+        <w:rPr>
+          <w:rFonts w:ascii="Source Sans Pro" w:hAnsi="Source Sans Pro"/>
+        </w:rPr>
         <w:t xml:space="preserve"> suffisantes</w:t>
       </w:r>
       <w:r>
         <w:rPr>
+          <w:rFonts w:ascii="Source Sans Pro" w:hAnsi="Source Sans Pro"/>
           <w:color w:val="000000"/>
         </w:rPr>
         <w:t>.</w:t>
@@ -3727,7 +3932,7 @@
       <w:pPr>
         <w:pStyle w:val="Heading2"/>
       </w:pPr>
-      <w:bookmarkStart w:id="7" w:name="_Toc442539924"/>
+      <w:bookmarkStart w:id="7" w:name="_Toc452562879"/>
       <w:r>
         <w:t>Avantages des membres agréés</w:t>
       </w:r>
@@ -3745,14 +3950,15 @@
         <w:jc w:val="both"/>
         <w:textAlignment w:val="baseline"/>
         <w:rPr>
-          <w:color w:val="000000"/>
-        </w:rPr>
-      </w:pPr>
-      <w:r>
-        <w:rPr>
-          <w:color w:val="000000"/>
-        </w:rPr>
-        <w:lastRenderedPageBreak/>
+          <w:rFonts w:ascii="Source Sans Pro" w:hAnsi="Source Sans Pro"/>
+          <w:color w:val="000000"/>
+        </w:rPr>
+      </w:pPr>
+      <w:r>
+        <w:rPr>
+          <w:rFonts w:ascii="Source Sans Pro" w:hAnsi="Source Sans Pro"/>
+          <w:color w:val="000000"/>
+        </w:rPr>
         <w:t xml:space="preserve">Seuls les personnes admises comme membres des collèges 1 et 2 de l’ASBL ont la possibilité de figurer au catalogue du Ropi (site web et catalogue papier lors de sa réimpression). </w:t>
       </w:r>
     </w:p>
@@ -3767,23 +3973,27 @@
         <w:jc w:val="both"/>
         <w:textAlignment w:val="baseline"/>
         <w:rPr>
-          <w:color w:val="000000"/>
-        </w:rPr>
-      </w:pPr>
-      <w:r>
-        <w:rPr>
+          <w:rFonts w:ascii="Source Sans Pro" w:hAnsi="Source Sans Pro"/>
+          <w:color w:val="000000"/>
+        </w:rPr>
+      </w:pPr>
+      <w:r>
+        <w:rPr>
+          <w:rFonts w:ascii="Source Sans Pro" w:hAnsi="Source Sans Pro"/>
           <w:color w:val="000000"/>
         </w:rPr>
         <w:t xml:space="preserve">Seul cet agrément </w:t>
       </w:r>
       <w:r>
         <w:rPr>
+          <w:rFonts w:ascii="Source Sans Pro" w:hAnsi="Source Sans Pro"/>
           <w:color w:val="000000"/>
         </w:rPr>
         <w:t>confère</w:t>
       </w:r>
       <w:r>
         <w:rPr>
+          <w:rFonts w:ascii="Source Sans Pro" w:hAnsi="Source Sans Pro"/>
           <w:color w:val="000000"/>
         </w:rPr>
         <w:t xml:space="preserve"> le droit de reconvertir des Ropi en euros</w:t>
@@ -3800,11 +4010,13 @@
         <w:jc w:val="both"/>
         <w:textAlignment w:val="baseline"/>
         <w:rPr>
-          <w:color w:val="000000"/>
-        </w:rPr>
-      </w:pPr>
-      <w:r>
-        <w:rPr>
+          <w:rFonts w:ascii="Source Sans Pro" w:hAnsi="Source Sans Pro"/>
+          <w:color w:val="000000"/>
+        </w:rPr>
+      </w:pPr>
+      <w:r>
+        <w:rPr>
+          <w:rFonts w:ascii="Source Sans Pro" w:hAnsi="Source Sans Pro"/>
           <w:color w:val="000000"/>
         </w:rPr>
         <w:t>Pour les usagers individuels, le droit de reconvertir des Ropi en euros ne sera possible qu’en cas de force majeure avérée : succession, déménagement, etc.</w:t>
@@ -3813,66 +4025,66 @@
     <w:p>
       <w:pPr>
         <w:rPr>
-          <w:rFonts w:ascii="Times New Roman" w:hAnsi="Times New Roman" w:cs="Times New Roman"/>
-        </w:rPr>
-      </w:pPr>
-    </w:p>
-    <w:p>
-      <w:pPr>
-        <w:rPr>
-          <w:rFonts w:ascii="Times New Roman" w:hAnsi="Times New Roman" w:cs="Times New Roman"/>
+          <w:rFonts w:cs="Times New Roman"/>
+        </w:rPr>
+      </w:pPr>
+    </w:p>
+    <w:p>
+      <w:pPr>
+        <w:rPr>
+          <w:rFonts w:cs="Times New Roman"/>
           <w:color w:val="auto"/>
         </w:rPr>
       </w:pPr>
       <w:r>
         <w:rPr>
-          <w:rFonts w:ascii="Times New Roman" w:hAnsi="Times New Roman" w:cs="Times New Roman"/>
+          <w:rFonts w:cs="Times New Roman"/>
         </w:rPr>
         <w:t xml:space="preserve">Chaque membre des collèges 1 et 2 de l’ASBL pourra promouvoir, en toute bonne foi, les </w:t>
       </w:r>
       <w:r>
         <w:rPr>
-          <w:rFonts w:ascii="Times New Roman" w:hAnsi="Times New Roman" w:cs="Times New Roman"/>
+          <w:rFonts w:cs="Times New Roman"/>
         </w:rPr>
         <w:t>valeurs portées</w:t>
       </w:r>
       <w:r>
         <w:rPr>
-          <w:rFonts w:ascii="Times New Roman" w:hAnsi="Times New Roman" w:cs="Times New Roman"/>
+          <w:rFonts w:cs="Times New Roman"/>
         </w:rPr>
         <w:t xml:space="preserve"> par l’association. Ces signalements peuvent être remis en question par les utilisateurs. En dernier recours, l’AG statuera </w:t>
       </w:r>
       <w:r>
         <w:rPr>
-          <w:rFonts w:ascii="Times New Roman" w:hAnsi="Times New Roman" w:cs="Times New Roman"/>
+          <w:rFonts w:cs="Times New Roman"/>
           <w:color w:val="auto"/>
         </w:rPr>
         <w:t>en cas de désaccord sur le fait de remplir ou</w:t>
       </w:r>
       <w:r>
         <w:rPr>
-          <w:rFonts w:ascii="Times New Roman" w:hAnsi="Times New Roman" w:cs="Times New Roman"/>
+          <w:rFonts w:cs="Times New Roman"/>
           <w:color w:val="auto"/>
         </w:rPr>
         <w:t xml:space="preserve"> non un ou des </w:t>
       </w:r>
       <w:r>
         <w:rPr>
-          <w:rFonts w:ascii="Times New Roman" w:hAnsi="Times New Roman" w:cs="Times New Roman"/>
+          <w:rFonts w:cs="Times New Roman"/>
           <w:color w:val="auto"/>
         </w:rPr>
         <w:t>critère</w:t>
       </w:r>
       <w:r>
         <w:rPr>
-          <w:rFonts w:ascii="Times New Roman" w:hAnsi="Times New Roman" w:cs="Times New Roman"/>
+          <w:rFonts w:cs="Times New Roman"/>
           <w:color w:val="auto"/>
         </w:rPr>
         <w:t>s</w:t>
       </w:r>
       <w:r>
         <w:rPr>
-          <w:rFonts w:ascii="Times New Roman" w:hAnsi="Times New Roman" w:cs="Times New Roman"/>
+          <w:rFonts w:cs="Times New Roman"/>
           <w:color w:val="auto"/>
         </w:rPr>
         <w:t>.</w:t>
@@ -3883,7 +4095,7 @@
       <w:pPr>
         <w:pStyle w:val="Heading2"/>
       </w:pPr>
-      <w:bookmarkStart w:id="8" w:name="_Toc442539925"/>
+      <w:bookmarkStart w:id="8" w:name="_Toc452562880"/>
       <w:r>
         <w:t>Définition des fonctions de secrétaire et trésorier</w:t>
       </w:r>
@@ -3893,7 +4105,7 @@
       <w:pPr>
         <w:pStyle w:val="Heading3"/>
       </w:pPr>
-      <w:bookmarkStart w:id="9" w:name="_Toc442539926"/>
+      <w:bookmarkStart w:id="9" w:name="_Toc452562881"/>
       <w:r>
         <w:t>Secrétaire</w:t>
       </w:r>
@@ -3904,9 +4116,13 @@
       <w:pPr>
         <w:pStyle w:val="NormalWeb"/>
         <w:spacing w:before="0" w:beforeAutospacing="0" w:after="0" w:afterAutospacing="0"/>
-      </w:pPr>
-      <w:r>
-        <w:rPr>
+        <w:rPr>
+          <w:rFonts w:ascii="Source Sans Pro" w:hAnsi="Source Sans Pro"/>
+        </w:rPr>
+      </w:pPr>
+      <w:r>
+        <w:rPr>
+          <w:rFonts w:ascii="Source Sans Pro" w:hAnsi="Source Sans Pro"/>
           <w:color w:val="000000"/>
         </w:rPr>
         <w:t>1) Fonctions principales</w:t>
@@ -3924,11 +4140,13 @@
         <w:jc w:val="both"/>
         <w:textAlignment w:val="baseline"/>
         <w:rPr>
-          <w:color w:val="000000"/>
-        </w:rPr>
-      </w:pPr>
-      <w:r>
-        <w:rPr>
+          <w:rFonts w:ascii="Source Sans Pro" w:hAnsi="Source Sans Pro"/>
+          <w:color w:val="000000"/>
+        </w:rPr>
+      </w:pPr>
+      <w:r>
+        <w:rPr>
+          <w:rFonts w:ascii="Source Sans Pro" w:hAnsi="Source Sans Pro"/>
           <w:color w:val="000000"/>
         </w:rPr>
         <w:t>Responsable de la communication journalière;</w:t>
@@ -3945,11 +4163,13 @@
         <w:jc w:val="both"/>
         <w:textAlignment w:val="baseline"/>
         <w:rPr>
-          <w:color w:val="000000"/>
-        </w:rPr>
-      </w:pPr>
-      <w:r>
-        <w:rPr>
+          <w:rFonts w:ascii="Source Sans Pro" w:hAnsi="Source Sans Pro"/>
+          <w:color w:val="000000"/>
+        </w:rPr>
+      </w:pPr>
+      <w:r>
+        <w:rPr>
+          <w:rFonts w:ascii="Source Sans Pro" w:hAnsi="Source Sans Pro"/>
           <w:color w:val="000000"/>
         </w:rPr>
         <w:t>Facilite le fonctionnement de l’ASBL;</w:t>
@@ -3966,11 +4186,13 @@
         <w:jc w:val="both"/>
         <w:textAlignment w:val="baseline"/>
         <w:rPr>
-          <w:color w:val="000000"/>
-        </w:rPr>
-      </w:pPr>
-      <w:r>
-        <w:rPr>
+          <w:rFonts w:ascii="Source Sans Pro" w:hAnsi="Source Sans Pro"/>
+          <w:color w:val="000000"/>
+        </w:rPr>
+      </w:pPr>
+      <w:r>
+        <w:rPr>
+          <w:rFonts w:ascii="Source Sans Pro" w:hAnsi="Source Sans Pro"/>
           <w:color w:val="000000"/>
         </w:rPr>
         <w:t>S’assure que le Conseil d’Administration s’acquitte de ses obligations.</w:t>
@@ -3988,9 +4210,13 @@
         <w:pStyle w:val="NormalWeb"/>
         <w:spacing w:before="0" w:beforeAutospacing="0" w:after="0" w:afterAutospacing="0"/>
         <w:jc w:val="both"/>
-      </w:pPr>
-      <w:r>
-        <w:rPr>
+        <w:rPr>
+          <w:rFonts w:ascii="Source Sans Pro" w:hAnsi="Source Sans Pro"/>
+        </w:rPr>
+      </w:pPr>
+      <w:r>
+        <w:rPr>
+          <w:rFonts w:ascii="Source Sans Pro" w:hAnsi="Source Sans Pro"/>
           <w:color w:val="000000"/>
         </w:rPr>
         <w:t>2) Responsabilités</w:t>
@@ -4008,11 +4234,13 @@
         <w:jc w:val="both"/>
         <w:textAlignment w:val="baseline"/>
         <w:rPr>
-          <w:color w:val="000000"/>
-        </w:rPr>
-      </w:pPr>
-      <w:r>
-        <w:rPr>
+          <w:rFonts w:ascii="Source Sans Pro" w:hAnsi="Source Sans Pro"/>
+          <w:color w:val="000000"/>
+        </w:rPr>
+      </w:pPr>
+      <w:r>
+        <w:rPr>
+          <w:rFonts w:ascii="Source Sans Pro" w:hAnsi="Source Sans Pro"/>
           <w:color w:val="000000"/>
         </w:rPr>
         <w:t xml:space="preserve">Convoquer les organes décisionnaires et se charger des aspects administratifs y afférents; </w:t>
@@ -4029,11 +4257,13 @@
         <w:jc w:val="both"/>
         <w:textAlignment w:val="baseline"/>
         <w:rPr>
-          <w:color w:val="000000"/>
-        </w:rPr>
-      </w:pPr>
-      <w:r>
-        <w:rPr>
+          <w:rFonts w:ascii="Source Sans Pro" w:hAnsi="Source Sans Pro"/>
+          <w:color w:val="000000"/>
+        </w:rPr>
+      </w:pPr>
+      <w:r>
+        <w:rPr>
+          <w:rFonts w:ascii="Source Sans Pro" w:hAnsi="Source Sans Pro"/>
           <w:color w:val="000000"/>
         </w:rPr>
         <w:t>Coordonner la préparation et la distribution des avis, ordres du jour et documents à l’appui et appropriés;</w:t>
@@ -4050,11 +4280,13 @@
         <w:jc w:val="both"/>
         <w:textAlignment w:val="baseline"/>
         <w:rPr>
-          <w:color w:val="000000"/>
-        </w:rPr>
-      </w:pPr>
-      <w:r>
-        <w:rPr>
+          <w:rFonts w:ascii="Source Sans Pro" w:hAnsi="Source Sans Pro"/>
+          <w:color w:val="000000"/>
+        </w:rPr>
+      </w:pPr>
+      <w:r>
+        <w:rPr>
+          <w:rFonts w:ascii="Source Sans Pro" w:hAnsi="Source Sans Pro"/>
           <w:color w:val="000000"/>
         </w:rPr>
         <w:t>Recueillir les informations des groupes de travail;</w:t>
@@ -4071,11 +4303,13 @@
         <w:jc w:val="both"/>
         <w:textAlignment w:val="baseline"/>
         <w:rPr>
-          <w:color w:val="000000"/>
-        </w:rPr>
-      </w:pPr>
-      <w:r>
-        <w:rPr>
+          <w:rFonts w:ascii="Source Sans Pro" w:hAnsi="Source Sans Pro"/>
+          <w:color w:val="000000"/>
+        </w:rPr>
+      </w:pPr>
+      <w:r>
+        <w:rPr>
+          <w:rFonts w:ascii="Source Sans Pro" w:hAnsi="Source Sans Pro"/>
           <w:color w:val="000000"/>
         </w:rPr>
         <w:t>Assister aux réunions du CA et de l’AG ou proposer une personne agissant en son nom si nécessaire;</w:t>
@@ -4092,23 +4326,28 @@
         <w:jc w:val="both"/>
         <w:textAlignment w:val="baseline"/>
         <w:rPr>
-          <w:color w:val="000000"/>
-        </w:rPr>
-      </w:pPr>
-      <w:r>
-        <w:rPr>
-          <w:color w:val="000000"/>
-        </w:rPr>
+          <w:rFonts w:ascii="Source Sans Pro" w:hAnsi="Source Sans Pro"/>
+          <w:color w:val="000000"/>
+        </w:rPr>
+      </w:pPr>
+      <w:r>
+        <w:rPr>
+          <w:rFonts w:ascii="Source Sans Pro" w:hAnsi="Source Sans Pro"/>
+          <w:color w:val="000000"/>
+        </w:rPr>
+        <w:lastRenderedPageBreak/>
         <w:t xml:space="preserve">Préparer et distribuer les comptes-rendus des réunions et veiller à ce que les détails des résolutions et des décisions soient </w:t>
       </w:r>
       <w:r>
         <w:rPr>
+          <w:rFonts w:ascii="Source Sans Pro" w:hAnsi="Source Sans Pro"/>
           <w:color w:val="000000"/>
         </w:rPr>
         <w:t>re</w:t>
       </w:r>
       <w:r>
         <w:rPr>
+          <w:rFonts w:ascii="Source Sans Pro" w:hAnsi="Source Sans Pro"/>
           <w:color w:val="000000"/>
         </w:rPr>
         <w:t>transcris;</w:t>
@@ -4125,11 +4364,13 @@
         <w:jc w:val="both"/>
         <w:textAlignment w:val="baseline"/>
         <w:rPr>
-          <w:color w:val="000000"/>
-        </w:rPr>
-      </w:pPr>
-      <w:r>
-        <w:rPr>
+          <w:rFonts w:ascii="Source Sans Pro" w:hAnsi="Source Sans Pro"/>
+          <w:color w:val="000000"/>
+        </w:rPr>
+      </w:pPr>
+      <w:r>
+        <w:rPr>
+          <w:rFonts w:ascii="Source Sans Pro" w:hAnsi="Source Sans Pro"/>
           <w:color w:val="000000"/>
         </w:rPr>
         <w:t>organiser l’orientation des nouveaux membres;</w:t>
@@ -4146,11 +4387,13 @@
         <w:jc w:val="both"/>
         <w:textAlignment w:val="baseline"/>
         <w:rPr>
-          <w:color w:val="000000"/>
-        </w:rPr>
-      </w:pPr>
-      <w:r>
-        <w:rPr>
+          <w:rFonts w:ascii="Source Sans Pro" w:hAnsi="Source Sans Pro"/>
+          <w:color w:val="000000"/>
+        </w:rPr>
+      </w:pPr>
+      <w:r>
+        <w:rPr>
+          <w:rFonts w:ascii="Source Sans Pro" w:hAnsi="Source Sans Pro"/>
           <w:color w:val="000000"/>
         </w:rPr>
         <w:t>sur demande, veiller à ce que les avis d’intérêt général et particulier soient inscrits aux comptes rendus des réunions;</w:t>
@@ -4167,11 +4410,13 @@
         <w:jc w:val="both"/>
         <w:textAlignment w:val="baseline"/>
         <w:rPr>
-          <w:color w:val="000000"/>
-        </w:rPr>
-      </w:pPr>
-      <w:r>
-        <w:rPr>
+          <w:rFonts w:ascii="Source Sans Pro" w:hAnsi="Source Sans Pro"/>
+          <w:color w:val="000000"/>
+        </w:rPr>
+      </w:pPr>
+      <w:r>
+        <w:rPr>
+          <w:rFonts w:ascii="Source Sans Pro" w:hAnsi="Source Sans Pro"/>
           <w:color w:val="000000"/>
         </w:rPr>
         <w:t>s’assurer de déposer les déclarations nécessaires auprès des autorités pertinentes, veiller à la sécurité du sceau de la Société et à son utilisation, et maintenir à jour les registres des comptes-rendus.</w:t>
@@ -4188,9 +4433,8 @@
       <w:pPr>
         <w:pStyle w:val="Heading3"/>
       </w:pPr>
-      <w:bookmarkStart w:id="10" w:name="_Toc442539927"/>
-      <w:r>
-        <w:lastRenderedPageBreak/>
+      <w:bookmarkStart w:id="10" w:name="_Toc452562882"/>
+      <w:r>
         <w:t>Trésorier</w:t>
       </w:r>
       <w:bookmarkEnd w:id="10"/>
@@ -4200,9 +4444,13 @@
       <w:pPr>
         <w:pStyle w:val="NormalWeb"/>
         <w:spacing w:before="0" w:beforeAutospacing="0" w:after="0" w:afterAutospacing="0"/>
-      </w:pPr>
-      <w:r>
-        <w:rPr>
+        <w:rPr>
+          <w:rFonts w:ascii="Source Sans Pro" w:hAnsi="Source Sans Pro"/>
+        </w:rPr>
+      </w:pPr>
+      <w:r>
+        <w:rPr>
+          <w:rFonts w:ascii="Source Sans Pro" w:hAnsi="Source Sans Pro"/>
           <w:color w:val="000000"/>
         </w:rPr>
         <w:t>1) Fonctions principales</w:t>
@@ -4220,11 +4468,13 @@
         <w:jc w:val="both"/>
         <w:textAlignment w:val="baseline"/>
         <w:rPr>
-          <w:color w:val="000000"/>
-        </w:rPr>
-      </w:pPr>
-      <w:r>
-        <w:rPr>
+          <w:rFonts w:ascii="Source Sans Pro" w:hAnsi="Source Sans Pro"/>
+          <w:color w:val="000000"/>
+        </w:rPr>
+      </w:pPr>
+      <w:r>
+        <w:rPr>
+          <w:rFonts w:ascii="Source Sans Pro" w:hAnsi="Source Sans Pro"/>
           <w:color w:val="000000"/>
         </w:rPr>
         <w:t>Veille au respect de la politique financière définie par l’Assemblée Générale;</w:t>
@@ -4241,11 +4491,13 @@
         <w:jc w:val="both"/>
         <w:textAlignment w:val="baseline"/>
         <w:rPr>
-          <w:color w:val="000000"/>
-        </w:rPr>
-      </w:pPr>
-      <w:r>
-        <w:rPr>
+          <w:rFonts w:ascii="Source Sans Pro" w:hAnsi="Source Sans Pro"/>
+          <w:color w:val="000000"/>
+        </w:rPr>
+      </w:pPr>
+      <w:r>
+        <w:rPr>
+          <w:rFonts w:ascii="Source Sans Pro" w:hAnsi="Source Sans Pro"/>
           <w:color w:val="000000"/>
         </w:rPr>
         <w:t>Propose les objectifs des dépenses à engager pour réaliser le programme d'activité;</w:t>
@@ -4262,11 +4514,13 @@
         <w:jc w:val="both"/>
         <w:textAlignment w:val="baseline"/>
         <w:rPr>
-          <w:color w:val="000000"/>
-        </w:rPr>
-      </w:pPr>
-      <w:r>
-        <w:rPr>
+          <w:rFonts w:ascii="Source Sans Pro" w:hAnsi="Source Sans Pro"/>
+          <w:color w:val="000000"/>
+        </w:rPr>
+      </w:pPr>
+      <w:r>
+        <w:rPr>
+          <w:rFonts w:ascii="Source Sans Pro" w:hAnsi="Source Sans Pro"/>
           <w:color w:val="000000"/>
         </w:rPr>
         <w:t>Prépare le budget prévisionnel de l'association en accord avec ses objectifs à cours, moyens et long termes.</w:t>
@@ -4284,9 +4538,13 @@
         <w:pStyle w:val="NormalWeb"/>
         <w:spacing w:before="0" w:beforeAutospacing="0" w:after="0" w:afterAutospacing="0"/>
         <w:jc w:val="both"/>
-      </w:pPr>
-      <w:r>
-        <w:rPr>
+        <w:rPr>
+          <w:rFonts w:ascii="Source Sans Pro" w:hAnsi="Source Sans Pro"/>
+        </w:rPr>
+      </w:pPr>
+      <w:r>
+        <w:rPr>
+          <w:rFonts w:ascii="Source Sans Pro" w:hAnsi="Source Sans Pro"/>
           <w:color w:val="000000"/>
         </w:rPr>
         <w:t>2) Responsabilités</w:t>
@@ -4303,11 +4561,13 @@
         <w:spacing w:before="0" w:beforeAutospacing="0" w:after="0" w:afterAutospacing="0"/>
         <w:textAlignment w:val="baseline"/>
         <w:rPr>
-          <w:color w:val="000000"/>
-        </w:rPr>
-      </w:pPr>
-      <w:r>
-        <w:rPr>
+          <w:rFonts w:ascii="Source Sans Pro" w:hAnsi="Source Sans Pro"/>
+          <w:color w:val="000000"/>
+        </w:rPr>
+      </w:pPr>
+      <w:r>
+        <w:rPr>
+          <w:rFonts w:ascii="Source Sans Pro" w:hAnsi="Source Sans Pro"/>
           <w:color w:val="000000"/>
         </w:rPr>
         <w:t>Être responsable des comptes de l'association;</w:t>
@@ -4324,11 +4584,13 @@
         <w:jc w:val="both"/>
         <w:textAlignment w:val="baseline"/>
         <w:rPr>
-          <w:color w:val="000000"/>
-        </w:rPr>
-      </w:pPr>
-      <w:r>
-        <w:rPr>
+          <w:rFonts w:ascii="Source Sans Pro" w:hAnsi="Source Sans Pro"/>
+          <w:color w:val="000000"/>
+        </w:rPr>
+      </w:pPr>
+      <w:r>
+        <w:rPr>
+          <w:rFonts w:ascii="Source Sans Pro" w:hAnsi="Source Sans Pro"/>
           <w:color w:val="000000"/>
         </w:rPr>
         <w:t>Vérifier les comptes établis (en se faisant assister au besoin par un comptable professionnel).</w:t>
@@ -4344,24 +4606,24 @@
         <w:jc w:val="left"/>
         <w:textAlignment w:val="baseline"/>
         <w:rPr>
-          <w:rFonts w:ascii="Times New Roman" w:hAnsi="Times New Roman" w:cs="Times New Roman"/>
-        </w:rPr>
-      </w:pPr>
-      <w:r>
-        <w:rPr>
-          <w:rFonts w:ascii="Times New Roman" w:hAnsi="Times New Roman" w:cs="Times New Roman"/>
+          <w:rFonts w:cs="Times New Roman"/>
+        </w:rPr>
+      </w:pPr>
+      <w:r>
+        <w:rPr>
+          <w:rFonts w:cs="Times New Roman"/>
         </w:rPr>
         <w:t>Etablir le rapport financier annuel pour le soumettre au Conseil d’</w:t>
       </w:r>
       <w:r>
         <w:rPr>
-          <w:rFonts w:ascii="Times New Roman" w:hAnsi="Times New Roman" w:cs="Times New Roman"/>
+          <w:rFonts w:cs="Times New Roman"/>
         </w:rPr>
         <w:t>Administration</w:t>
       </w:r>
       <w:r>
         <w:rPr>
-          <w:rFonts w:ascii="Times New Roman" w:hAnsi="Times New Roman" w:cs="Times New Roman"/>
+          <w:rFonts w:cs="Times New Roman"/>
         </w:rPr>
         <w:t xml:space="preserve"> et à l'Assemblée Générale qui adopte le rapport annuel et décharge le trésorier et le Conseil.</w:t>
       </w:r>
@@ -4370,7 +4632,7 @@
       <w:pPr>
         <w:pStyle w:val="Heading2"/>
       </w:pPr>
-      <w:bookmarkStart w:id="11" w:name="_Toc442539928"/>
+      <w:bookmarkStart w:id="11" w:name="_Toc452562883"/>
       <w:r>
         <w:t xml:space="preserve">Fonds de garantie </w:t>
       </w:r>
@@ -4392,7 +4654,7 @@
       <w:pPr>
         <w:pStyle w:val="Heading3"/>
       </w:pPr>
-      <w:bookmarkStart w:id="12" w:name="_Toc442539929"/>
+      <w:bookmarkStart w:id="12" w:name="_Toc452562884"/>
       <w:r>
         <w:t>Fonds de garantie</w:t>
       </w:r>
@@ -4405,9 +4667,13 @@
         <w:spacing w:before="0" w:beforeAutospacing="0" w:after="0" w:afterAutospacing="0"/>
         <w:ind w:firstLine="720"/>
         <w:jc w:val="both"/>
-      </w:pPr>
-      <w:r>
-        <w:rPr>
+        <w:rPr>
+          <w:rFonts w:ascii="Source Sans Pro Light" w:hAnsi="Source Sans Pro Light"/>
+        </w:rPr>
+      </w:pPr>
+      <w:r>
+        <w:rPr>
+          <w:rFonts w:ascii="Source Sans Pro Light" w:hAnsi="Source Sans Pro Light"/>
           <w:color w:val="000000"/>
         </w:rPr>
         <w:t>Lors de l’achat de Ropi, ceux-ci seront garantis via un placement dans une institution bancaire ou coopérative d’investissements s’inscrivant dans le secteur de la finance solidaire et éthique. Ce placement s’effectuera sous forme de quasi-monnaie afin de répondre aux possibles demandes de reconversion.</w:t>
@@ -4418,7 +4684,7 @@
       <w:pPr>
         <w:pStyle w:val="Heading3"/>
       </w:pPr>
-      <w:bookmarkStart w:id="13" w:name="_Toc442539930"/>
+      <w:bookmarkStart w:id="13" w:name="_Toc452562885"/>
       <w:r>
         <w:t>Fonds d’appui</w:t>
       </w:r>
@@ -4431,21 +4697,28 @@
         <w:spacing w:before="0" w:beforeAutospacing="0" w:after="0" w:afterAutospacing="0"/>
         <w:ind w:firstLine="720"/>
         <w:jc w:val="both"/>
-      </w:pPr>
-      <w:r>
-        <w:rPr>
-          <w:color w:val="000000"/>
-        </w:rPr>
+        <w:rPr>
+          <w:rFonts w:ascii="Source Sans Pro" w:hAnsi="Source Sans Pro"/>
+        </w:rPr>
+      </w:pPr>
+      <w:r>
+        <w:rPr>
+          <w:rFonts w:ascii="Source Sans Pro" w:hAnsi="Source Sans Pro"/>
+          <w:color w:val="000000"/>
+        </w:rPr>
+        <w:lastRenderedPageBreak/>
         <w:t xml:space="preserve">Le fonds d’appui sera progressivement constitué avec les excédents éventuels que réalisera l’ASBL afin de financer des </w:t>
       </w:r>
       <w:r>
         <w:rPr>
+          <w:rFonts w:ascii="Source Sans Pro" w:hAnsi="Source Sans Pro"/>
           <w:color w:val="000000"/>
         </w:rPr>
         <w:t>microprojets</w:t>
       </w:r>
       <w:r>
         <w:rPr>
+          <w:rFonts w:ascii="Source Sans Pro" w:hAnsi="Source Sans Pro"/>
           <w:color w:val="000000"/>
         </w:rPr>
         <w:t xml:space="preserve"> de développement local en partenariat éventuel avec un organisme de finance solidaire.   </w:t>
@@ -4458,9 +4731,13 @@
         <w:spacing w:before="0" w:beforeAutospacing="0" w:after="0" w:afterAutospacing="0"/>
         <w:ind w:firstLine="720"/>
         <w:jc w:val="both"/>
-      </w:pPr>
-      <w:r>
-        <w:rPr>
+        <w:rPr>
+          <w:rFonts w:ascii="Source Sans Pro" w:hAnsi="Source Sans Pro"/>
+        </w:rPr>
+      </w:pPr>
+      <w:r>
+        <w:rPr>
+          <w:rFonts w:ascii="Source Sans Pro" w:hAnsi="Source Sans Pro"/>
           <w:color w:val="000000"/>
         </w:rPr>
         <w:t>Les deux fonds pourront, par le biais d’un organisme accrédité, participer au financement de projets locaux répondant aux valeurs du Ropi.</w:t>
@@ -4471,7 +4748,7 @@
       <w:pPr>
         <w:pStyle w:val="Heading2"/>
       </w:pPr>
-      <w:bookmarkStart w:id="14" w:name="_Toc442539931"/>
+      <w:bookmarkStart w:id="14" w:name="_Toc452562886"/>
       <w:r>
         <w:t>Communication</w:t>
       </w:r>
@@ -4483,9 +4760,13 @@
         <w:pStyle w:val="NormalWeb"/>
         <w:spacing w:before="0" w:beforeAutospacing="0" w:after="0" w:afterAutospacing="0"/>
         <w:jc w:val="both"/>
-      </w:pPr>
-      <w:r>
-        <w:rPr>
+        <w:rPr>
+          <w:rFonts w:ascii="Source Sans Pro" w:hAnsi="Source Sans Pro"/>
+        </w:rPr>
+      </w:pPr>
+      <w:r>
+        <w:rPr>
+          <w:rFonts w:ascii="Source Sans Pro" w:hAnsi="Source Sans Pro"/>
           <w:color w:val="000000"/>
         </w:rPr>
         <w:t>L’ASBL proposera :</w:t>
@@ -4502,11 +4783,13 @@
         <w:jc w:val="both"/>
         <w:textAlignment w:val="baseline"/>
         <w:rPr>
-          <w:color w:val="000000"/>
-        </w:rPr>
-      </w:pPr>
-      <w:r>
-        <w:rPr>
+          <w:rFonts w:ascii="Source Sans Pro" w:hAnsi="Source Sans Pro"/>
+          <w:color w:val="000000"/>
+        </w:rPr>
+      </w:pPr>
+      <w:r>
+        <w:rPr>
+          <w:rFonts w:ascii="Source Sans Pro" w:hAnsi="Source Sans Pro"/>
           <w:color w:val="000000"/>
         </w:rPr>
         <w:t>Une plaquette synthétique de présentation du Ropi;</w:t>
@@ -4523,11 +4806,13 @@
         <w:jc w:val="both"/>
         <w:textAlignment w:val="baseline"/>
         <w:rPr>
-          <w:color w:val="000000"/>
-        </w:rPr>
-      </w:pPr>
-      <w:r>
-        <w:rPr>
+          <w:rFonts w:ascii="Source Sans Pro" w:hAnsi="Source Sans Pro"/>
+          <w:color w:val="000000"/>
+        </w:rPr>
+      </w:pPr>
+      <w:r>
+        <w:rPr>
+          <w:rFonts w:ascii="Source Sans Pro" w:hAnsi="Source Sans Pro"/>
           <w:color w:val="000000"/>
         </w:rPr>
         <w:t>Un site Internet (</w:t>
@@ -4536,6 +4821,7 @@
         <w:r>
           <w:rPr>
             <w:rStyle w:val="Hyperlink"/>
+            <w:rFonts w:ascii="Source Sans Pro" w:hAnsi="Source Sans Pro"/>
             <w:color w:val="1155CC"/>
           </w:rPr>
           <w:t>www.ropi.be</w:t>
@@ -4543,6 +4829,7 @@
       </w:hyperlink>
       <w:r>
         <w:rPr>
+          <w:rFonts w:ascii="Source Sans Pro" w:hAnsi="Source Sans Pro"/>
           <w:color w:val="000000"/>
         </w:rPr>
         <w:t>) qui sera animé et alimenté en permanence;</w:t>
@@ -4564,10 +4851,16 @@
       </w:pPr>
       <w:r>
         <w:rPr>
-          <w:color w:val="000000"/>
-        </w:rPr>
-        <w:lastRenderedPageBreak/>
-        <w:t>Un catalogue reprenant les membres des collèges 1 et 2.  </w:t>
+          <w:rFonts w:ascii="Source Sans Pro" w:hAnsi="Source Sans Pro"/>
+          <w:color w:val="000000"/>
+        </w:rPr>
+        <w:t>Un catalogue reprenant les membres des collèges 1 et 2.</w:t>
+      </w:r>
+      <w:r>
+        <w:rPr>
+          <w:color w:val="000000"/>
+        </w:rPr>
+        <w:t xml:space="preserve">  </w:t>
       </w:r>
     </w:p>
     <w:p>
@@ -4581,7 +4874,7 @@
       <w:pPr>
         <w:pStyle w:val="Heading2"/>
       </w:pPr>
-      <w:bookmarkStart w:id="15" w:name="_Toc442539932"/>
+      <w:bookmarkStart w:id="15" w:name="_Toc452562887"/>
       <w:r>
         <w:t xml:space="preserve">Relations avec le </w:t>
       </w:r>
@@ -4596,7 +4889,7 @@
     <w:p>
       <w:pPr>
         <w:rPr>
-          <w:rFonts w:ascii="Times New Roman" w:hAnsi="Times New Roman" w:cs="Times New Roman"/>
+          <w:rFonts w:cs="Times New Roman"/>
         </w:rPr>
       </w:pPr>
       <w:r>
@@ -4604,27 +4897,27 @@
       </w:r>
       <w:r>
         <w:rPr>
-          <w:rFonts w:ascii="Times New Roman" w:hAnsi="Times New Roman" w:cs="Times New Roman"/>
+          <w:rFonts w:cs="Times New Roman"/>
         </w:rPr>
         <w:t xml:space="preserve">Dès le premier recrutement, le conseil d’administration précisera les modalités de participation du personnel aux réunions des conseils d’administration et d’assemblées générales. </w:t>
       </w:r>
       <w:r>
         <w:rPr>
-          <w:rFonts w:ascii="Times New Roman" w:hAnsi="Times New Roman" w:cs="Times New Roman"/>
+          <w:rFonts w:cs="Times New Roman"/>
           <w:color w:val="auto"/>
         </w:rPr>
         <w:t xml:space="preserve">Ces modalités seront soumises à l’assemblée générale </w:t>
       </w:r>
       <w:r>
         <w:rPr>
-          <w:rFonts w:ascii="Times New Roman" w:hAnsi="Times New Roman" w:cs="Times New Roman"/>
+          <w:rFonts w:cs="Times New Roman"/>
           <w:color w:val="auto"/>
         </w:rPr>
         <w:t>qui suit</w:t>
       </w:r>
       <w:r>
         <w:rPr>
-          <w:rFonts w:ascii="Times New Roman" w:hAnsi="Times New Roman" w:cs="Times New Roman"/>
+          <w:rFonts w:cs="Times New Roman"/>
           <w:color w:val="auto"/>
         </w:rPr>
         <w:t xml:space="preserve"> le recrutement.</w:t>
@@ -4641,69 +4934,62 @@
           <w:szCs w:val="40"/>
         </w:rPr>
       </w:pPr>
+    </w:p>
+    <w:p>
+      <w:pPr>
+        <w:spacing w:after="200"/>
+        <w:jc w:val="left"/>
+        <w:rPr>
+          <w:rFonts w:ascii="Rupture" w:hAnsi="Rupture"/>
+          <w:color w:val="14289B"/>
+          <w:sz w:val="28"/>
+          <w:szCs w:val="32"/>
+        </w:rPr>
+      </w:pPr>
       <w:r>
         <w:br w:type="page"/>
       </w:r>
     </w:p>
     <w:p>
       <w:pPr>
-        <w:pStyle w:val="Heading1"/>
-      </w:pPr>
-      <w:bookmarkStart w:id="16" w:name="_Toc442539933"/>
+        <w:pStyle w:val="Heading2"/>
+      </w:pPr>
+      <w:bookmarkStart w:id="16" w:name="_Toc452562888"/>
       <w:r>
         <w:lastRenderedPageBreak/>
-        <w:t xml:space="preserve">En cours </w:t>
-      </w:r>
-      <w:r>
-        <w:t>d'écriture</w:t>
+        <w:t>Les valeurs portées par le Ropi</w:t>
       </w:r>
       <w:bookmarkEnd w:id="16"/>
-      <w:r>
-        <w:t xml:space="preserve"> (NE PAS IMPRIMER)</w:t>
-      </w:r>
-    </w:p>
-    <w:p/>
-    <w:p>
-      <w:pPr>
-        <w:pStyle w:val="Heading2"/>
-      </w:pPr>
-      <w:bookmarkStart w:id="17" w:name="_Toc442539934"/>
-      <w:r>
-        <w:t>Les valeurs portées par le Ropi</w:t>
+    </w:p>
+    <w:p>
+      <w:pPr>
+        <w:pStyle w:val="Heading3"/>
+      </w:pPr>
+      <w:bookmarkStart w:id="17" w:name="_Toc442457922"/>
+      <w:bookmarkStart w:id="18" w:name="_Toc452562889"/>
+      <w:r>
+        <w:t xml:space="preserve">Pour </w:t>
       </w:r>
       <w:bookmarkEnd w:id="17"/>
-    </w:p>
-    <w:p/>
-    <w:p>
-      <w:pPr>
-        <w:pStyle w:val="Heading3"/>
-      </w:pPr>
-      <w:bookmarkStart w:id="18" w:name="_Toc442457922"/>
-      <w:bookmarkStart w:id="19" w:name="_Toc442539935"/>
-      <w:r>
-        <w:t xml:space="preserve">Pour </w:t>
+      <w:r>
+        <w:t>le respect de la nature</w:t>
       </w:r>
       <w:bookmarkEnd w:id="18"/>
-      <w:r>
-        <w:t>le respect de la nature</w:t>
-      </w:r>
-      <w:bookmarkEnd w:id="19"/>
     </w:p>
     <w:p/>
     <w:tbl>
       <w:tblPr>
         <w:tblStyle w:val="TableGrid"/>
-        <w:tblW w:w="0" w:type="auto"/>
+        <w:tblW w:w="9180" w:type="dxa"/>
         <w:tblLook w:val="04A0"/>
       </w:tblPr>
       <w:tblGrid>
-        <w:gridCol w:w="7196"/>
-        <w:gridCol w:w="1710"/>
+        <w:gridCol w:w="9180"/>
       </w:tblGrid>
       <w:tr>
         <w:tc>
           <w:tcPr>
-            <w:tcW w:w="7196" w:type="dxa"/>
+            <w:tcW w:w="9180" w:type="dxa"/>
           </w:tcPr>
           <w:p>
             <w:pPr>
@@ -4717,42 +5003,6 @@
                 <w:sz w:val="28"/>
               </w:rPr>
               <w:t>Proposition</w:t>
-            </w:r>
-          </w:p>
-        </w:tc>
-        <w:tc>
-          <w:tcPr>
-            <w:tcW w:w="1710" w:type="dxa"/>
-          </w:tcPr>
-          <w:p>
-            <w:pPr>
-              <w:jc w:val="center"/>
-              <w:rPr>
-                <w:b/>
-                <w:sz w:val="28"/>
-              </w:rPr>
-            </w:pPr>
-            <w:r>
-              <w:rPr>
-                <w:b/>
-                <w:sz w:val="28"/>
-              </w:rPr>
-              <w:t>Votre choix</w:t>
-            </w:r>
-          </w:p>
-          <w:p>
-            <w:pPr>
-              <w:jc w:val="center"/>
-              <w:rPr>
-                <w:b/>
-              </w:rPr>
-            </w:pPr>
-            <w:r>
-              <w:rPr>
-                <w:b/>
-                <w:sz w:val="28"/>
-              </w:rPr>
-              <w:t>(1-5)</w:t>
             </w:r>
           </w:p>
         </w:tc>
@@ -4760,7 +5010,7 @@
       <w:tr>
         <w:tc>
           <w:tcPr>
-            <w:tcW w:w="7196" w:type="dxa"/>
+            <w:tcW w:w="9180" w:type="dxa"/>
           </w:tcPr>
           <w:p>
             <w:pPr>
@@ -4768,213 +5018,6 @@
             </w:pPr>
             <w:r>
               <w:t>Favoriser les modes de production écologiques et biologiques.</w:t>
-            </w:r>
-          </w:p>
-        </w:tc>
-        <w:tc>
-          <w:tcPr>
-            <w:tcW w:w="1710" w:type="dxa"/>
-          </w:tcPr>
-          <w:p/>
-        </w:tc>
-      </w:tr>
-      <w:tr>
-        <w:tc>
-          <w:tcPr>
-            <w:tcW w:w="7196" w:type="dxa"/>
-          </w:tcPr>
-          <w:p>
-            <w:pPr>
-              <w:spacing w:line="276" w:lineRule="auto"/>
-            </w:pPr>
-            <w:r>
-              <w:t>Ne pas produire ou distribuer des produits qui remettent en question le principe de non appropriation du vivant, par exemple qui contiennent des OGM (Organismes Génétiquement Modifiés) ou dont le processus de production utilise des OGM.</w:t>
-            </w:r>
-          </w:p>
-        </w:tc>
-        <w:tc>
-          <w:tcPr>
-            <w:tcW w:w="1710" w:type="dxa"/>
-          </w:tcPr>
-          <w:p/>
-        </w:tc>
-      </w:tr>
-      <w:tr>
-        <w:tc>
-          <w:tcPr>
-            <w:tcW w:w="7196" w:type="dxa"/>
-          </w:tcPr>
-          <w:p>
-            <w:pPr>
-              <w:spacing w:line="276" w:lineRule="auto"/>
-            </w:pPr>
-            <w:r>
-              <w:t>F</w:t>
-            </w:r>
-            <w:r>
-              <w:t>avoriser les circuits courts et les productions locales, permettant plus de transparence et engendrant peu de pollutions par le transport.</w:t>
-            </w:r>
-          </w:p>
-        </w:tc>
-        <w:tc>
-          <w:tcPr>
-            <w:tcW w:w="1710" w:type="dxa"/>
-          </w:tcPr>
-          <w:p/>
-        </w:tc>
-      </w:tr>
-      <w:tr>
-        <w:tc>
-          <w:tcPr>
-            <w:tcW w:w="7196" w:type="dxa"/>
-          </w:tcPr>
-          <w:p>
-            <w:pPr>
-              <w:spacing w:line="276" w:lineRule="auto"/>
-            </w:pPr>
-            <w:r>
-              <w:t>E</w:t>
-            </w:r>
-            <w:r>
-              <w:t>viter le gaspillage d'énergie et favoriser l'utilisation des énergies renouvelables</w:t>
-            </w:r>
-          </w:p>
-        </w:tc>
-        <w:tc>
-          <w:tcPr>
-            <w:tcW w:w="1710" w:type="dxa"/>
-          </w:tcPr>
-          <w:p/>
-        </w:tc>
-      </w:tr>
-      <w:tr>
-        <w:tc>
-          <w:tcPr>
-            <w:tcW w:w="7196" w:type="dxa"/>
-          </w:tcPr>
-          <w:p>
-            <w:pPr>
-              <w:spacing w:line="276" w:lineRule="auto"/>
-            </w:pPr>
-            <w:r>
-              <w:t>F</w:t>
-            </w:r>
-            <w:r>
-              <w:t>avoriser les transports actifs (déplacement à pied, à vélo, ...) et les transports en commun (voiture partagée, covoiturage, train/tram/bus, ...)</w:t>
-            </w:r>
-          </w:p>
-        </w:tc>
-        <w:tc>
-          <w:tcPr>
-            <w:tcW w:w="1710" w:type="dxa"/>
-          </w:tcPr>
-          <w:p/>
-        </w:tc>
-      </w:tr>
-      <w:tr>
-        <w:tc>
-          <w:tcPr>
-            <w:tcW w:w="7196" w:type="dxa"/>
-          </w:tcPr>
-          <w:p>
-            <w:pPr>
-              <w:spacing w:line="276" w:lineRule="auto"/>
-            </w:pPr>
-            <w:r>
-              <w:t>M</w:t>
-            </w:r>
-            <w:r>
-              <w:t>inimiser les déchets (et donc les emballages), favoriser le recyclage et/ou les emballages biodégradables / compostables.</w:t>
-            </w:r>
-          </w:p>
-        </w:tc>
-        <w:tc>
-          <w:tcPr>
-            <w:tcW w:w="1710" w:type="dxa"/>
-          </w:tcPr>
-          <w:p/>
-        </w:tc>
-      </w:tr>
-    </w:tbl>
-    <w:p>
-      <w:pPr>
-        <w:pStyle w:val="Heading3"/>
-      </w:pPr>
-      <w:bookmarkStart w:id="20" w:name="_Toc442539936"/>
-      <w:bookmarkStart w:id="21" w:name="_Toc442457923"/>
-      <w:r>
-        <w:t>Pour le respect de l'être humain</w:t>
-      </w:r>
-      <w:bookmarkEnd w:id="20"/>
-      <w:r>
-        <w:t xml:space="preserve"> </w:t>
-      </w:r>
-      <w:bookmarkEnd w:id="21"/>
-    </w:p>
-    <w:p/>
-    <w:tbl>
-      <w:tblPr>
-        <w:tblStyle w:val="TableGrid"/>
-        <w:tblW w:w="0" w:type="auto"/>
-        <w:tblLook w:val="04A0"/>
-      </w:tblPr>
-      <w:tblGrid>
-        <w:gridCol w:w="7196"/>
-        <w:gridCol w:w="1710"/>
-      </w:tblGrid>
-      <w:tr>
-        <w:tc>
-          <w:tcPr>
-            <w:tcW w:w="7196" w:type="dxa"/>
-          </w:tcPr>
-          <w:p>
-            <w:pPr>
-              <w:rPr>
-                <w:b/>
-              </w:rPr>
-            </w:pPr>
-            <w:r>
-              <w:rPr>
-                <w:b/>
-                <w:sz w:val="28"/>
-              </w:rPr>
-              <w:t>Proposition</w:t>
-            </w:r>
-          </w:p>
-        </w:tc>
-        <w:tc>
-          <w:tcPr>
-            <w:tcW w:w="1710" w:type="dxa"/>
-          </w:tcPr>
-          <w:p>
-            <w:pPr>
-              <w:jc w:val="center"/>
-              <w:rPr>
-                <w:b/>
-                <w:sz w:val="28"/>
-              </w:rPr>
-            </w:pPr>
-            <w:r>
-              <w:rPr>
-                <w:b/>
-                <w:sz w:val="28"/>
-              </w:rPr>
-              <w:t>Votre choix</w:t>
-            </w:r>
-          </w:p>
-          <w:p>
-            <w:pPr>
-              <w:jc w:val="center"/>
-              <w:rPr>
-                <w:b/>
-              </w:rPr>
-            </w:pPr>
-            <w:r>
-              <w:rPr>
-                <w:b/>
-                <w:sz w:val="28"/>
-              </w:rPr>
-              <w:t>(1-5)</w:t>
             </w:r>
           </w:p>
         </w:tc>
@@ -4982,187 +5025,14 @@
       <w:tr>
         <w:tc>
           <w:tcPr>
-            <w:tcW w:w="7196" w:type="dxa"/>
+            <w:tcW w:w="9180" w:type="dxa"/>
           </w:tcPr>
           <w:p>
             <w:pPr>
               <w:spacing w:line="276" w:lineRule="auto"/>
             </w:pPr>
             <w:r>
-              <w:t>Soutenir une production de qualité plus que de quantité</w:t>
-            </w:r>
-          </w:p>
-        </w:tc>
-        <w:tc>
-          <w:tcPr>
-            <w:tcW w:w="1710" w:type="dxa"/>
-          </w:tcPr>
-          <w:p/>
-        </w:tc>
-      </w:tr>
-      <w:tr>
-        <w:tc>
-          <w:tcPr>
-            <w:tcW w:w="7196" w:type="dxa"/>
-          </w:tcPr>
-          <w:p>
-            <w:pPr>
-              <w:spacing w:line="276" w:lineRule="auto"/>
-            </w:pPr>
-            <w:r>
-              <w:t>Promouvoir une répartition équitable des revenus entre la production, la transformation et la distribution.</w:t>
-            </w:r>
-          </w:p>
-        </w:tc>
-        <w:tc>
-          <w:tcPr>
-            <w:tcW w:w="1710" w:type="dxa"/>
-          </w:tcPr>
-          <w:p/>
-        </w:tc>
-      </w:tr>
-      <w:tr>
-        <w:tc>
-          <w:tcPr>
-            <w:tcW w:w="7196" w:type="dxa"/>
-          </w:tcPr>
-          <w:p>
-            <w:pPr>
-              <w:spacing w:line="276" w:lineRule="auto"/>
-            </w:pPr>
-            <w:r>
-              <w:t>Favoriser le commerce équitable (nord-nord et nord-sud) et transparent</w:t>
-            </w:r>
-          </w:p>
-        </w:tc>
-        <w:tc>
-          <w:tcPr>
-            <w:tcW w:w="1710" w:type="dxa"/>
-          </w:tcPr>
-          <w:p/>
-        </w:tc>
-      </w:tr>
-      <w:tr>
-        <w:tc>
-          <w:tcPr>
-            <w:tcW w:w="7196" w:type="dxa"/>
-          </w:tcPr>
-          <w:p>
-            <w:pPr>
-              <w:spacing w:line="276" w:lineRule="auto"/>
-            </w:pPr>
-            <w:r>
-              <w:t>Favoriser les achats dans et entre les structures utilisant le Ropi</w:t>
-            </w:r>
-          </w:p>
-        </w:tc>
-        <w:tc>
-          <w:tcPr>
-            <w:tcW w:w="1710" w:type="dxa"/>
-          </w:tcPr>
-          <w:p/>
-        </w:tc>
-      </w:tr>
-      <w:tr>
-        <w:tc>
-          <w:tcPr>
-            <w:tcW w:w="7196" w:type="dxa"/>
-          </w:tcPr>
-          <w:p>
-            <w:pPr>
-              <w:spacing w:line="276" w:lineRule="auto"/>
-            </w:pPr>
-            <w:r>
-              <w:t>Mettre en œuvre une politique salariale progressiste (soucieuse d'une réduction des écarts) et égalitaire entre les femmes et les hommes.</w:t>
-            </w:r>
-          </w:p>
-        </w:tc>
-        <w:tc>
-          <w:tcPr>
-            <w:tcW w:w="1710" w:type="dxa"/>
-          </w:tcPr>
-          <w:p/>
-        </w:tc>
-      </w:tr>
-    </w:tbl>
-    <w:p/>
-    <w:p>
-      <w:pPr>
-        <w:pStyle w:val="Heading3"/>
-      </w:pPr>
-      <w:bookmarkStart w:id="22" w:name="_Toc442457924"/>
-      <w:bookmarkStart w:id="23" w:name="_Toc442539937"/>
-      <w:r>
-        <w:t>Pour la solidarité</w:t>
-      </w:r>
-      <w:bookmarkEnd w:id="22"/>
-      <w:bookmarkEnd w:id="23"/>
-    </w:p>
-    <w:p/>
-    <w:tbl>
-      <w:tblPr>
-        <w:tblStyle w:val="TableGrid"/>
-        <w:tblW w:w="0" w:type="auto"/>
-        <w:tblLook w:val="04A0"/>
-      </w:tblPr>
-      <w:tblGrid>
-        <w:gridCol w:w="7196"/>
-        <w:gridCol w:w="1710"/>
-      </w:tblGrid>
-      <w:tr>
-        <w:tc>
-          <w:tcPr>
-            <w:tcW w:w="7196" w:type="dxa"/>
-          </w:tcPr>
-          <w:p>
-            <w:pPr>
-              <w:rPr>
-                <w:b/>
-              </w:rPr>
-            </w:pPr>
-            <w:r>
-              <w:rPr>
-                <w:b/>
-                <w:sz w:val="28"/>
-              </w:rPr>
-              <w:lastRenderedPageBreak/>
-              <w:t>Proposition</w:t>
-            </w:r>
-          </w:p>
-        </w:tc>
-        <w:tc>
-          <w:tcPr>
-            <w:tcW w:w="1710" w:type="dxa"/>
-          </w:tcPr>
-          <w:p>
-            <w:pPr>
-              <w:jc w:val="center"/>
-              <w:rPr>
-                <w:b/>
-                <w:sz w:val="28"/>
-              </w:rPr>
-            </w:pPr>
-            <w:r>
-              <w:rPr>
-                <w:b/>
-                <w:sz w:val="28"/>
-              </w:rPr>
-              <w:t>Votre choix</w:t>
-            </w:r>
-          </w:p>
-          <w:p>
-            <w:pPr>
-              <w:jc w:val="center"/>
-              <w:rPr>
-                <w:b/>
-              </w:rPr>
-            </w:pPr>
-            <w:r>
-              <w:rPr>
-                <w:b/>
-                <w:sz w:val="28"/>
-              </w:rPr>
-              <w:t>(1-5)</w:t>
+              <w:t>Ne pas produire ou distribuer des produits qui remettent en question le principe de non appropriation du vivant, par exemple qui contiennent des OGM (Organismes Génétiquement Modifiés) ou dont le processus de production utilise des OGM.</w:t>
             </w:r>
           </w:p>
         </w:tc>
@@ -5170,137 +5040,311 @@
       <w:tr>
         <w:tc>
           <w:tcPr>
-            <w:tcW w:w="7196" w:type="dxa"/>
+            <w:tcW w:w="9180" w:type="dxa"/>
           </w:tcPr>
           <w:p>
             <w:pPr>
               <w:spacing w:line="276" w:lineRule="auto"/>
             </w:pPr>
             <w:r>
-              <w:t>Favoriser un contact direct entre le producteur et le consommateur.</w:t>
-            </w:r>
-          </w:p>
-        </w:tc>
-        <w:tc>
-          <w:tcPr>
-            <w:tcW w:w="1710" w:type="dxa"/>
-          </w:tcPr>
-          <w:p>
-            <w:pPr>
-              <w:spacing w:line="276" w:lineRule="auto"/>
-            </w:pPr>
+              <w:t>F</w:t>
+            </w:r>
+            <w:r>
+              <w:t>avoriser les circuits courts et les productions locales, permettant plus de transparence et engendrant peu de pollutions par le transport.</w:t>
+            </w:r>
           </w:p>
         </w:tc>
       </w:tr>
       <w:tr>
         <w:tc>
           <w:tcPr>
-            <w:tcW w:w="7196" w:type="dxa"/>
+            <w:tcW w:w="9180" w:type="dxa"/>
           </w:tcPr>
           <w:p>
             <w:pPr>
               <w:spacing w:line="276" w:lineRule="auto"/>
             </w:pPr>
             <w:r>
-              <w:t>Privilégier la coopération au détriment de la compétition commerciale.</w:t>
-            </w:r>
-          </w:p>
-        </w:tc>
-        <w:tc>
-          <w:tcPr>
-            <w:tcW w:w="1710" w:type="dxa"/>
-          </w:tcPr>
-          <w:p>
-            <w:pPr>
-              <w:spacing w:line="276" w:lineRule="auto"/>
-            </w:pPr>
+              <w:t>E</w:t>
+            </w:r>
+            <w:r>
+              <w:t>viter le gaspillage d'énergie et favoriser l'utilisation des énergies renouvelables</w:t>
+            </w:r>
           </w:p>
         </w:tc>
       </w:tr>
       <w:tr>
         <w:tc>
           <w:tcPr>
-            <w:tcW w:w="7196" w:type="dxa"/>
+            <w:tcW w:w="9180" w:type="dxa"/>
           </w:tcPr>
           <w:p>
             <w:pPr>
               <w:spacing w:line="276" w:lineRule="auto"/>
             </w:pPr>
             <w:r>
-              <w:t>Exercer une activité développée selon un mode de gouvernance démocratique</w:t>
-            </w:r>
-          </w:p>
-        </w:tc>
-        <w:tc>
-          <w:tcPr>
-            <w:tcW w:w="1710" w:type="dxa"/>
-          </w:tcPr>
-          <w:p>
-            <w:pPr>
-              <w:spacing w:line="276" w:lineRule="auto"/>
-            </w:pPr>
+              <w:t>F</w:t>
+            </w:r>
+            <w:r>
+              <w:t>avoriser les transports actifs (déplacement à pied, à vélo, ...) et les transports en commun (voiture partagée, covoiturage, train/tram/bus, ...)</w:t>
+            </w:r>
           </w:p>
         </w:tc>
       </w:tr>
       <w:tr>
         <w:tc>
           <w:tcPr>
-            <w:tcW w:w="7196" w:type="dxa"/>
+            <w:tcW w:w="9180" w:type="dxa"/>
           </w:tcPr>
           <w:p>
             <w:pPr>
               <w:spacing w:line="276" w:lineRule="auto"/>
             </w:pPr>
             <w:r>
-              <w:t>Favoriser la redistribution des bénéfices vers les perso</w:t>
-            </w:r>
-            <w:r>
-              <w:t>nnes (salariés, bénévoles) ou l'actif</w:t>
-            </w:r>
-            <w:r>
-              <w:t xml:space="preserve"> de l’entreprise plutôt qu’en faveur de l’actionnariat.</w:t>
+              <w:t>M</w:t>
+            </w:r>
+            <w:r>
+              <w:t>inimiser les déchets (et donc les emballages), favoriser le recyclage et/ou les emballages biodégradables / compostables.</w:t>
             </w:r>
           </w:p>
         </w:tc>
+      </w:tr>
+    </w:tbl>
+    <w:p>
+      <w:pPr>
+        <w:pStyle w:val="Heading3"/>
+      </w:pPr>
+      <w:bookmarkStart w:id="19" w:name="_Toc442457923"/>
+      <w:bookmarkStart w:id="20" w:name="_Toc452562890"/>
+      <w:r>
+        <w:t>Pour le respect de l'être humain</w:t>
+      </w:r>
+      <w:bookmarkEnd w:id="20"/>
+      <w:r>
+        <w:t xml:space="preserve"> </w:t>
+      </w:r>
+      <w:bookmarkEnd w:id="19"/>
+    </w:p>
+    <w:p/>
+    <w:tbl>
+      <w:tblPr>
+        <w:tblStyle w:val="TableGrid"/>
+        <w:tblW w:w="9180" w:type="dxa"/>
+        <w:tblLook w:val="04A0"/>
+      </w:tblPr>
+      <w:tblGrid>
+        <w:gridCol w:w="9180"/>
+      </w:tblGrid>
+      <w:tr>
         <w:tc>
           <w:tcPr>
-            <w:tcW w:w="1710" w:type="dxa"/>
+            <w:tcW w:w="9180" w:type="dxa"/>
           </w:tcPr>
           <w:p>
             <w:pPr>
-              <w:spacing w:line="276" w:lineRule="auto"/>
+              <w:rPr>
+                <w:b/>
+              </w:rPr>
             </w:pPr>
+            <w:r>
+              <w:rPr>
+                <w:b/>
+                <w:sz w:val="28"/>
+              </w:rPr>
+              <w:t>Proposition</w:t>
+            </w:r>
           </w:p>
         </w:tc>
       </w:tr>
       <w:tr>
         <w:tc>
           <w:tcPr>
-            <w:tcW w:w="7196" w:type="dxa"/>
+            <w:tcW w:w="9180" w:type="dxa"/>
           </w:tcPr>
           <w:p>
             <w:pPr>
               <w:spacing w:line="276" w:lineRule="auto"/>
             </w:pPr>
             <w:r>
-              <w:t>Exercer une activité impliquant les usagers et contribuant à la création de lien social</w:t>
-            </w:r>
-            <w:r>
-              <w:t xml:space="preserve"> </w:t>
-            </w:r>
-            <w:r>
-              <w:t>et de solidarités entre les personnes.</w:t>
+              <w:t>Soutenir une production de qualité plus que de quantité</w:t>
             </w:r>
           </w:p>
         </w:tc>
+      </w:tr>
+      <w:tr>
         <w:tc>
           <w:tcPr>
-            <w:tcW w:w="1710" w:type="dxa"/>
+            <w:tcW w:w="9180" w:type="dxa"/>
           </w:tcPr>
           <w:p>
             <w:pPr>
               <w:spacing w:line="276" w:lineRule="auto"/>
             </w:pPr>
+            <w:r>
+              <w:t>Promouvoir une répartition équitable des revenus entre la production, la transformation et la distribution.</w:t>
+            </w:r>
+          </w:p>
+        </w:tc>
+      </w:tr>
+      <w:tr>
+        <w:tc>
+          <w:tcPr>
+            <w:tcW w:w="9180" w:type="dxa"/>
+          </w:tcPr>
+          <w:p>
+            <w:pPr>
+              <w:spacing w:line="276" w:lineRule="auto"/>
+            </w:pPr>
+            <w:r>
+              <w:t>Favoriser le commerce équitable (nord-nord et nord-sud) et transparent</w:t>
+            </w:r>
+          </w:p>
+        </w:tc>
+      </w:tr>
+      <w:tr>
+        <w:tc>
+          <w:tcPr>
+            <w:tcW w:w="9180" w:type="dxa"/>
+          </w:tcPr>
+          <w:p>
+            <w:pPr>
+              <w:spacing w:line="276" w:lineRule="auto"/>
+            </w:pPr>
+            <w:r>
+              <w:t>Favoriser les achats dans et entre les structures utilisant le Ropi</w:t>
+            </w:r>
+          </w:p>
+        </w:tc>
+      </w:tr>
+      <w:tr>
+        <w:tc>
+          <w:tcPr>
+            <w:tcW w:w="9180" w:type="dxa"/>
+          </w:tcPr>
+          <w:p>
+            <w:pPr>
+              <w:spacing w:line="276" w:lineRule="auto"/>
+            </w:pPr>
+            <w:r>
+              <w:t>Mettre en œuvre une politique salariale progressiste (soucieuse d'une réduction des écarts) et égalitaire entre les femmes et les hommes.</w:t>
+            </w:r>
+          </w:p>
+        </w:tc>
+      </w:tr>
+    </w:tbl>
+    <w:p/>
+    <w:p>
+      <w:pPr>
+        <w:pStyle w:val="Heading3"/>
+      </w:pPr>
+      <w:bookmarkStart w:id="21" w:name="_Toc442457924"/>
+      <w:bookmarkStart w:id="22" w:name="_Toc452562891"/>
+      <w:r>
+        <w:t>Pour la solidarité</w:t>
+      </w:r>
+      <w:bookmarkEnd w:id="21"/>
+      <w:bookmarkEnd w:id="22"/>
+    </w:p>
+    <w:p/>
+    <w:tbl>
+      <w:tblPr>
+        <w:tblStyle w:val="TableGrid"/>
+        <w:tblW w:w="9180" w:type="dxa"/>
+        <w:tblLook w:val="04A0"/>
+      </w:tblPr>
+      <w:tblGrid>
+        <w:gridCol w:w="9180"/>
+      </w:tblGrid>
+      <w:tr>
+        <w:tc>
+          <w:tcPr>
+            <w:tcW w:w="9180" w:type="dxa"/>
+          </w:tcPr>
+          <w:p>
+            <w:pPr>
+              <w:rPr>
+                <w:b/>
+              </w:rPr>
+            </w:pPr>
+            <w:r>
+              <w:rPr>
+                <w:b/>
+                <w:sz w:val="28"/>
+              </w:rPr>
+              <w:t>Proposition</w:t>
+            </w:r>
+          </w:p>
+        </w:tc>
+      </w:tr>
+      <w:tr>
+        <w:tc>
+          <w:tcPr>
+            <w:tcW w:w="9180" w:type="dxa"/>
+          </w:tcPr>
+          <w:p>
+            <w:pPr>
+              <w:spacing w:line="276" w:lineRule="auto"/>
+            </w:pPr>
+            <w:r>
+              <w:t>Privilégier la coopération au détriment de la compétition commerciale.</w:t>
+            </w:r>
+          </w:p>
+        </w:tc>
+      </w:tr>
+      <w:tr>
+        <w:tc>
+          <w:tcPr>
+            <w:tcW w:w="9180" w:type="dxa"/>
+          </w:tcPr>
+          <w:p>
+            <w:pPr>
+              <w:spacing w:line="276" w:lineRule="auto"/>
+            </w:pPr>
+            <w:r>
+              <w:t>Exercer une activité développée selon un mode de gouvernance démocratique</w:t>
+            </w:r>
+          </w:p>
+        </w:tc>
+      </w:tr>
+      <w:tr>
+        <w:tc>
+          <w:tcPr>
+            <w:tcW w:w="9180" w:type="dxa"/>
+          </w:tcPr>
+          <w:p>
+            <w:pPr>
+              <w:spacing w:line="276" w:lineRule="auto"/>
+            </w:pPr>
+            <w:r>
+              <w:t>Favoriser la redistribution des bénéfices vers les perso</w:t>
+            </w:r>
+            <w:r>
+              <w:t>nnes (salariés, bénévoles) ou l'actif</w:t>
+            </w:r>
+            <w:r>
+              <w:t xml:space="preserve"> de l’entreprise plutôt qu’en faveur de l’actionnariat.</w:t>
+            </w:r>
+          </w:p>
+        </w:tc>
+      </w:tr>
+      <w:tr>
+        <w:tc>
+          <w:tcPr>
+            <w:tcW w:w="9180" w:type="dxa"/>
+          </w:tcPr>
+          <w:p>
+            <w:pPr>
+              <w:spacing w:line="276" w:lineRule="auto"/>
+            </w:pPr>
+            <w:r>
+              <w:t>Exercer une activité impliquant les usagers et contribuant à la création de lien social</w:t>
+            </w:r>
+            <w:r>
+              <w:t xml:space="preserve"> </w:t>
+            </w:r>
+            <w:r>
+              <w:t>et de solidarités entre les personnes.</w:t>
+            </w:r>
           </w:p>
         </w:tc>
       </w:tr>
@@ -5316,15 +5360,63 @@
       </w:pPr>
     </w:p>
     <w:p/>
+    <w:p/>
+    <w:p/>
+    <w:p/>
+    <w:p/>
+    <w:p/>
+    <w:p/>
+    <w:p/>
+    <w:p/>
+    <w:p/>
+    <w:p/>
+    <w:p/>
+    <w:p/>
+    <w:p/>
+    <w:p/>
+    <w:p/>
+    <w:p/>
+    <w:p>
+      <w:pPr>
+        <w:spacing w:after="200"/>
+        <w:jc w:val="left"/>
+      </w:pPr>
+      <w:r>
+        <w:br w:type="page"/>
+      </w:r>
+    </w:p>
+    <w:p/>
+    <w:p/>
+    <w:p>
+      <w:pPr>
+        <w:pStyle w:val="Title-log"/>
+      </w:pPr>
+      <w:r>
+        <w:t>Suite en chantier</w:t>
+      </w:r>
+    </w:p>
+    <w:p>
+      <w:pPr>
+        <w:pStyle w:val="Subtitle-log"/>
+      </w:pPr>
+      <w:r>
+        <w:t>Ne pas imprimer</w:t>
+      </w:r>
+    </w:p>
     <w:p>
       <w:pPr>
         <w:pStyle w:val="Heading2"/>
       </w:pPr>
-      <w:bookmarkStart w:id="24" w:name="_Toc442539938"/>
+    </w:p>
+    <w:p>
+      <w:pPr>
+        <w:pStyle w:val="Heading2"/>
+      </w:pPr>
+      <w:bookmarkStart w:id="23" w:name="_Toc452562892"/>
       <w:r>
         <w:t>Lexique</w:t>
       </w:r>
-      <w:bookmarkEnd w:id="24"/>
+      <w:bookmarkEnd w:id="23"/>
     </w:p>
     <w:p>
       <w:pPr>
@@ -5617,8 +5709,14 @@
         <w:rPr>
           <w:color w:val="000000"/>
         </w:rPr>
+        <w:t xml:space="preserve">En termes techniques, une monnaie à démurrage est une monnaie fondante, autrement dit une monnaie sur laquelle est appliqué un intérêt négatif. L'application d'un intérêt négatif fait que la monnaie que l'on possède perd de sa valeur avec le temps. C'est une incitation à la dépenser, donc à la remettre en circulation. La monnaie fondante est utilisée comme moyen visant à prévenir la thésaurisation (l'accumulation). L'accumulation de richesses est alors effectuée par d'autres moyens que la monnaie : biens fonciers, objets de valeur, etc. Cela garantit également qu'il y aura toujours suffisamment de masse monétaire en </w:t>
+      </w:r>
+      <w:r>
+        <w:rPr>
+          <w:color w:val="000000"/>
+        </w:rPr>
         <w:lastRenderedPageBreak/>
-        <w:t>En termes techniques, une monnaie à démurrage est une monnaie fondante, autrement dit une monnaie sur laquelle est appliqué un intérêt négatif. L'application d'un intérêt négatif fait que la monnaie que l'on possède perd de sa valeur avec le temps. C'est une incitation à la dépenser, donc à la remettre en circulation. La monnaie fondante est utilisée comme moyen visant à prévenir la thésaurisation (l'accumulation). L'accumulation de richesses est alors effectuée par d'autres moyens que la monnaie : biens fonciers, objets de valeur, etc. Cela garantit également qu'il y aura toujours suffisamment de masse monétaire en circulation. Le démurrage ne produit pas d’inflation car il s’agit d’une taxe de circulation qui est redistribuée à la collectivité par le biais de dons à des organisations citoyennes, de prêts à taux faibles (voire nuls), ou de financements de projets respectueux de valeurs éthiques. Avec l’utilisation de billets, le démurrage est rendu possible par le collage d’un timbre spécial (acheté en euro à un comptoir de change Ropi) sur le billet à un emplacement prévu à cet effet pour une échéance donnée (généralement tous les trois mois).</w:t>
+        <w:t>circulation. Le démurrage ne produit pas d’inflation car il s’agit d’une taxe de circulation qui est redistribuée à la collectivité par le biais de dons à des organisations citoyennes, de prêts à taux faibles (voire nuls), ou de financements de projets respectueux de valeurs éthiques. Avec l’utilisation de billets, le démurrage est rendu possible par le collage d’un timbre spécial (acheté en euro à un comptoir de change Ropi) sur le billet à un emplacement prévu à cet effet pour une échéance donnée (généralement tous les trois mois).</w:t>
       </w:r>
     </w:p>
     <w:p>
@@ -5886,14 +5984,13 @@
         <w:pStyle w:val="Heading2"/>
       </w:pPr>
       <w:r>
-        <w:lastRenderedPageBreak/>
         <w:br/>
       </w:r>
-      <w:bookmarkStart w:id="25" w:name="_Toc442539939"/>
+      <w:bookmarkStart w:id="24" w:name="_Toc452562893"/>
       <w:r>
         <w:t>Projets potentiels</w:t>
       </w:r>
-      <w:bookmarkEnd w:id="25"/>
+      <w:bookmarkEnd w:id="24"/>
       <w:r>
         <w:t xml:space="preserve"> </w:t>
       </w:r>
@@ -5938,6 +6035,7 @@
         <w:rPr>
           <w:color w:val="000000"/>
         </w:rPr>
+        <w:lastRenderedPageBreak/>
         <w:t>L’ASBL Ropi se réserve, par le biais d’une décision d’assemblée générale, d’introduire un démurrage (fonte) sur le Ropi (voir définition du terme dans le lexique ci-après, Sec. 8.2) à l’occasion d’un nouveau tirage des billets.</w:t>
       </w:r>
     </w:p>
@@ -5950,14 +6048,14 @@
       <w:pPr>
         <w:pStyle w:val="Heading3"/>
       </w:pPr>
-      <w:bookmarkStart w:id="26" w:name="_Toc442539940"/>
+      <w:bookmarkStart w:id="25" w:name="_Toc452562894"/>
       <w:r>
         <w:t>L</w:t>
       </w:r>
       <w:r>
         <w:t>a version electronique du ropi</w:t>
       </w:r>
-      <w:bookmarkEnd w:id="26"/>
+      <w:bookmarkEnd w:id="25"/>
     </w:p>
     <w:p/>
     <w:p>
@@ -6165,85 +6263,88 @@
       <w:pPr>
         <w:pStyle w:val="Heading2"/>
       </w:pPr>
-      <w:bookmarkStart w:id="27" w:name="_Toc442539941"/>
+      <w:bookmarkStart w:id="26" w:name="_Toc452562895"/>
       <w:r>
         <w:t>RÉUNIONS DES BENEVOLES, DU CONSEIL D’ADMINISTRATION ET DE L’ASSEMBLÉE GÉNÉRALE</w:t>
       </w:r>
+      <w:bookmarkEnd w:id="26"/>
+    </w:p>
+    <w:p>
+      <w:pPr>
+        <w:pStyle w:val="Heading3"/>
+      </w:pPr>
+      <w:bookmarkStart w:id="27" w:name="_Toc452562896"/>
+      <w:r>
+        <w:t>Réunion des bénévoles</w:t>
+      </w:r>
       <w:bookmarkEnd w:id="27"/>
     </w:p>
     <w:p>
+      <w:r>
+        <w:t>todo</w:t>
+      </w:r>
+    </w:p>
+    <w:p>
       <w:pPr>
         <w:pStyle w:val="Heading3"/>
       </w:pPr>
-      <w:bookmarkStart w:id="28" w:name="_Toc442539942"/>
-      <w:r>
-        <w:t>Réunion des bénévoles</w:t>
+      <w:bookmarkStart w:id="28" w:name="_Toc452562897"/>
+      <w:r>
+        <w:t>Réunion du CA</w:t>
       </w:r>
       <w:bookmarkEnd w:id="28"/>
     </w:p>
     <w:p>
       <w:r>
-        <w:t>todo</w:t>
+        <w:t xml:space="preserve">Les secrétaires proposent un ordre du jour et l’envoient au membre du CA au moins une semaine avant la réunion du CA. En fonction de l’ordre du jour proposé, les secrétaires peuvent élargir l’invitation aux membres effectifs bénévoles à titre de spéctateurs, les membres du CA restant souverains concernant les prises de décision </w:t>
+      </w:r>
+      <w:r>
+        <w:lastRenderedPageBreak/>
+        <w:t>(conformément à la définition de leurs statuts). Néanmoins, la prise de décision au consensus sera favorisée afin de promouvoir la démocratie participative.</w:t>
+      </w:r>
+    </w:p>
+    <w:p/>
+    <w:p>
+      <w:r>
+        <w:t>De manière générale, et ce d’autant plus que les membres invités à la réunion sont nombreux, il est procédé en début de réunion à la désignation :</w:t>
+      </w:r>
+    </w:p>
+    <w:p/>
+    <w:p>
+      <w:r>
+        <w:t>D’un animateur de séance chargé d’animer la réunion, de recentrer les débats, et d’amener les membres au consensus;</w:t>
+      </w:r>
+    </w:p>
+    <w:p>
+      <w:r>
+        <w:t>D’un modérateur chargé de répartir équitablement le temps de parole aux différents intervenants;</w:t>
+      </w:r>
+    </w:p>
+    <w:p>
+      <w:r>
+        <w:t>D’un maître du temps chargé de faire respecter le temps alloué à chaque point de l’ordre du jour. Le temps attribué pour chaque point est décidé collégialement en début de réunion sur base de la proposition accompagnant l’ordre du jour;</w:t>
+      </w:r>
+    </w:p>
+    <w:p>
+      <w:r>
+        <w:t>D’un rapporteur, chargé de rédiger le compte rendu de la réunion.</w:t>
+      </w:r>
+    </w:p>
+    <w:p/>
+    <w:p>
+      <w:r>
+        <w:t>De manière générale, ces différents rôles seront attribués de manière tournante entre les membres. De plus, un membre de chaque collège se devra d’être présent au conseil d’administration.</w:t>
       </w:r>
     </w:p>
     <w:p>
       <w:pPr>
         <w:pStyle w:val="Heading3"/>
       </w:pPr>
-      <w:bookmarkStart w:id="29" w:name="_Toc442539943"/>
-      <w:r>
-        <w:lastRenderedPageBreak/>
-        <w:t>Réunion du CA</w:t>
+      <w:bookmarkStart w:id="29" w:name="_Toc452562898"/>
+      <w:r>
+        <w:t>Réunion de l’AG</w:t>
       </w:r>
       <w:bookmarkEnd w:id="29"/>
-    </w:p>
-    <w:p>
-      <w:r>
-        <w:t>Les secrétaires proposent un ordre du jour et l’envoient au membre du CA au moins une semaine avant la réunion du CA. En fonction de l’ordre du jour proposé, les secrétaires peuvent élargir l’invitation aux membres effectifs bénévoles à titre de spéctateurs, les membres du CA restant souverains concernant les prises de décision (conformément à la définition de leurs statuts). Néanmoins, la prise de décision au consensus sera favorisée afin de promouvoir la démocratie participative.</w:t>
-      </w:r>
-    </w:p>
-    <w:p/>
-    <w:p>
-      <w:r>
-        <w:t>De manière générale, et ce d’autant plus que les membres invités à la réunion sont nombreux, il est procédé en début de réunion à la désignation :</w:t>
-      </w:r>
-    </w:p>
-    <w:p/>
-    <w:p>
-      <w:r>
-        <w:t>D’un animateur de séance chargé d’animer la réunion, de recentrer les débats, et d’amener les membres au consensus;</w:t>
-      </w:r>
-    </w:p>
-    <w:p>
-      <w:r>
-        <w:t>D’un modérateur chargé de répartir équitablement le temps de parole aux différents intervenants;</w:t>
-      </w:r>
-    </w:p>
-    <w:p>
-      <w:r>
-        <w:t>D’un maître du temps chargé de faire respecter le temps alloué à chaque point de l’ordre du jour. Le temps attribué pour chaque point est décidé collégialement en début de réunion sur base de la proposition accompagnant l’ordre du jour;</w:t>
-      </w:r>
-    </w:p>
-    <w:p>
-      <w:r>
-        <w:t>D’un rapporteur, chargé de rédiger le compte rendu de la réunion.</w:t>
-      </w:r>
-    </w:p>
-    <w:p/>
-    <w:p>
-      <w:r>
-        <w:t>De manière générale, ces différents rôles seront attribués de manière tournante entre les membres. De plus, un membre de chaque collège se devra d’être présent au conseil d’administration.</w:t>
-      </w:r>
-    </w:p>
-    <w:p>
-      <w:pPr>
-        <w:pStyle w:val="Heading3"/>
-      </w:pPr>
-      <w:bookmarkStart w:id="30" w:name="_Toc442539944"/>
-      <w:r>
-        <w:t>Réunion de l’AG</w:t>
-      </w:r>
-      <w:bookmarkEnd w:id="30"/>
     </w:p>
     <w:p/>
     <w:p>
@@ -6302,52 +6403,53 @@
       <w:pPr>
         <w:pStyle w:val="Heading2"/>
       </w:pPr>
-      <w:bookmarkStart w:id="31" w:name="_Toc442539945"/>
-      <w:r>
+      <w:bookmarkStart w:id="30" w:name="_Toc452562899"/>
+      <w:r>
+        <w:lastRenderedPageBreak/>
         <w:t xml:space="preserve">Critères de mise en avant </w:t>
       </w:r>
       <w:r>
         <w:t>des commerçants</w:t>
       </w:r>
+      <w:bookmarkEnd w:id="30"/>
+    </w:p>
+    <w:p>
+      <w:pPr>
+        <w:rPr>
+          <w:rFonts w:ascii="Times New Roman" w:hAnsi="Times New Roman" w:cs="Times New Roman"/>
+        </w:rPr>
+      </w:pPr>
+    </w:p>
+    <w:p>
+      <w:pPr>
+        <w:rPr>
+          <w:rFonts w:ascii="Times New Roman" w:hAnsi="Times New Roman" w:cs="Times New Roman"/>
+        </w:rPr>
+      </w:pPr>
+      <w:r>
+        <w:rPr>
+          <w:rFonts w:ascii="Times New Roman" w:hAnsi="Times New Roman" w:cs="Times New Roman"/>
+        </w:rPr>
+        <w:t>todo</w:t>
+      </w:r>
+    </w:p>
+    <w:p>
+      <w:pPr>
+        <w:spacing w:after="240"/>
+      </w:pPr>
+      <w:r>
+        <w:br/>
+      </w:r>
+    </w:p>
+    <w:p>
+      <w:pPr>
+        <w:pStyle w:val="Heading2"/>
+      </w:pPr>
+      <w:bookmarkStart w:id="31" w:name="_Toc452562900"/>
+      <w:r>
+        <w:t>coordonnees</w:t>
+      </w:r>
       <w:bookmarkEnd w:id="31"/>
-    </w:p>
-    <w:p>
-      <w:pPr>
-        <w:rPr>
-          <w:rFonts w:ascii="Times New Roman" w:hAnsi="Times New Roman" w:cs="Times New Roman"/>
-        </w:rPr>
-      </w:pPr>
-    </w:p>
-    <w:p>
-      <w:pPr>
-        <w:rPr>
-          <w:rFonts w:ascii="Times New Roman" w:hAnsi="Times New Roman" w:cs="Times New Roman"/>
-        </w:rPr>
-      </w:pPr>
-      <w:r>
-        <w:rPr>
-          <w:rFonts w:ascii="Times New Roman" w:hAnsi="Times New Roman" w:cs="Times New Roman"/>
-        </w:rPr>
-        <w:t>todo</w:t>
-      </w:r>
-    </w:p>
-    <w:p>
-      <w:pPr>
-        <w:spacing w:after="240"/>
-      </w:pPr>
-      <w:r>
-        <w:br/>
-      </w:r>
-    </w:p>
-    <w:p>
-      <w:pPr>
-        <w:pStyle w:val="Heading2"/>
-      </w:pPr>
-      <w:bookmarkStart w:id="32" w:name="_Toc442539946"/>
-      <w:r>
-        <w:t>coordonnees</w:t>
-      </w:r>
-      <w:bookmarkEnd w:id="32"/>
     </w:p>
     <w:p/>
     <w:p>
@@ -6499,7 +6601,7 @@
         <w:rPr>
           <w:noProof/>
         </w:rPr>
-        <w:t>7</w:t>
+        <w:t>2</w:t>
       </w:r>
     </w:fldSimple>
   </w:p>
@@ -6807,7 +6909,7 @@
         <v:path o:extrusionok="f" gradientshapeok="t" o:connecttype="rect"/>
         <o:lock v:ext="edit" aspectratio="t"/>
       </v:shapetype>
-      <v:shape id="_x0000_i1029" type="#_x0000_t75" style="width:37.5pt;height:37.5pt" o:bullet="t">
+      <v:shape id="_x0000_i1138" type="#_x0000_t75" style="width:37.5pt;height:37.5pt" o:bullet="t">
         <v:imagedata r:id="rId1" o:title="ropi_r_icone"/>
       </v:shape>
     </w:pict>

</xml_diff>